<commit_message>
Added description of variables
Added the variables, not fully fledged out yet, but got all the necessary info in there for now. Also found a discription on the original dataset website:

https://archive.ics.uci.edu/ml/datasets/Heart+Disease

(see Download: Data Folder, Data Set Description)
</commit_message>
<xml_diff>
--- a/Heart Disease Report.docx
+++ b/Heart Disease Report.docx
@@ -591,6 +591,240 @@
         </w:rPr>
         <w:t xml:space="preserve"> previous research has only focused on a smaller, complete subset of data, we planned on following the precedents and chose the same data-subset. It’s compromised of the following 14 variables:</w:t>
       </w:r>
+    </w:p>
+    <w:p>
+      <w:pPr>
+        <w:pStyle w:val="ListParagraph"/>
+        <w:numPr>
+          <w:ilvl w:val="0"/>
+          <w:numId w:val="3"/>
+        </w:numPr>
+        <w:spacing w:line="276" w:lineRule="auto"/>
+        <w:rPr>
+          <w:rFonts w:ascii="Times New Roman" w:hAnsi="Times New Roman" w:cs="Times New Roman"/>
+          <w:sz w:val="24"/>
+          <w:szCs w:val="24"/>
+          <w:u w:val="single"/>
+        </w:rPr>
+      </w:pPr>
+      <w:r>
+        <w:rPr>
+          <w:rFonts w:ascii="Times New Roman" w:hAnsi="Times New Roman" w:cs="Times New Roman"/>
+          <w:sz w:val="24"/>
+          <w:szCs w:val="24"/>
+          <w:u w:val="single"/>
+        </w:rPr>
+        <w:t>a</w:t>
+      </w:r>
+      <w:r>
+        <w:rPr>
+          <w:rFonts w:ascii="Times New Roman" w:hAnsi="Times New Roman" w:cs="Times New Roman"/>
+          <w:sz w:val="24"/>
+          <w:szCs w:val="24"/>
+          <w:u w:val="single"/>
+        </w:rPr>
+        <w:t>ge</w:t>
+      </w:r>
+    </w:p>
+    <w:p>
+      <w:pPr>
+        <w:pStyle w:val="ListParagraph"/>
+        <w:spacing w:line="276" w:lineRule="auto"/>
+        <w:rPr>
+          <w:rFonts w:ascii="Times New Roman" w:hAnsi="Times New Roman" w:cs="Times New Roman"/>
+          <w:sz w:val="24"/>
+          <w:szCs w:val="24"/>
+          <w:u w:val="single"/>
+        </w:rPr>
+      </w:pPr>
+    </w:p>
+    <w:p>
+      <w:pPr>
+        <w:pStyle w:val="ListParagraph"/>
+        <w:spacing w:line="276" w:lineRule="auto"/>
+        <w:rPr>
+          <w:rFonts w:ascii="Times New Roman" w:hAnsi="Times New Roman" w:cs="Times New Roman"/>
+          <w:sz w:val="24"/>
+          <w:szCs w:val="24"/>
+        </w:rPr>
+      </w:pPr>
+      <w:r>
+        <w:rPr>
+          <w:rFonts w:ascii="Times New Roman" w:hAnsi="Times New Roman" w:cs="Times New Roman"/>
+          <w:sz w:val="24"/>
+          <w:szCs w:val="24"/>
+        </w:rPr>
+        <w:t>S</w:t>
+      </w:r>
+      <w:r>
+        <w:rPr>
+          <w:rFonts w:ascii="Times New Roman" w:hAnsi="Times New Roman" w:cs="Times New Roman"/>
+          <w:sz w:val="24"/>
+          <w:szCs w:val="24"/>
+        </w:rPr>
+        <w:t>hows the age of the individual</w:t>
+      </w:r>
+    </w:p>
+    <w:p>
+      <w:pPr>
+        <w:pStyle w:val="ListParagraph"/>
+        <w:spacing w:line="276" w:lineRule="auto"/>
+        <w:rPr>
+          <w:rFonts w:ascii="Times New Roman" w:hAnsi="Times New Roman" w:cs="Times New Roman"/>
+          <w:sz w:val="24"/>
+          <w:szCs w:val="24"/>
+        </w:rPr>
+      </w:pPr>
+    </w:p>
+    <w:p>
+      <w:pPr>
+        <w:pStyle w:val="ListParagraph"/>
+        <w:numPr>
+          <w:ilvl w:val="0"/>
+          <w:numId w:val="3"/>
+        </w:numPr>
+        <w:spacing w:line="276" w:lineRule="auto"/>
+        <w:rPr>
+          <w:rFonts w:ascii="Times New Roman" w:hAnsi="Times New Roman" w:cs="Times New Roman"/>
+          <w:sz w:val="24"/>
+          <w:szCs w:val="24"/>
+          <w:u w:val="single"/>
+        </w:rPr>
+      </w:pPr>
+      <w:r>
+        <w:rPr>
+          <w:rFonts w:ascii="Times New Roman" w:hAnsi="Times New Roman" w:cs="Times New Roman"/>
+          <w:sz w:val="24"/>
+          <w:szCs w:val="24"/>
+          <w:u w:val="single"/>
+        </w:rPr>
+        <w:t xml:space="preserve">sex </w:t>
+      </w:r>
+    </w:p>
+    <w:p>
+      <w:pPr>
+        <w:pStyle w:val="ListParagraph"/>
+        <w:spacing w:line="276" w:lineRule="auto"/>
+        <w:rPr>
+          <w:rFonts w:ascii="Times New Roman" w:hAnsi="Times New Roman" w:cs="Times New Roman"/>
+          <w:sz w:val="24"/>
+          <w:szCs w:val="24"/>
+          <w:u w:val="single"/>
+        </w:rPr>
+      </w:pPr>
+    </w:p>
+    <w:p>
+      <w:pPr>
+        <w:pStyle w:val="ListParagraph"/>
+        <w:spacing w:line="276" w:lineRule="auto"/>
+        <w:rPr>
+          <w:rFonts w:ascii="Times New Roman" w:hAnsi="Times New Roman" w:cs="Times New Roman"/>
+          <w:sz w:val="24"/>
+          <w:szCs w:val="24"/>
+        </w:rPr>
+      </w:pPr>
+      <w:r>
+        <w:rPr>
+          <w:rFonts w:ascii="Times New Roman" w:hAnsi="Times New Roman" w:cs="Times New Roman"/>
+          <w:sz w:val="24"/>
+          <w:szCs w:val="24"/>
+        </w:rPr>
+        <w:t>S</w:t>
+      </w:r>
+      <w:r>
+        <w:rPr>
+          <w:rFonts w:ascii="Times New Roman" w:hAnsi="Times New Roman" w:cs="Times New Roman"/>
+          <w:sz w:val="24"/>
+          <w:szCs w:val="24"/>
+        </w:rPr>
+        <w:t>hows the gender of the individual. Its value is set to 0 if the individual is female and 1 if the individual is male</w:t>
+      </w:r>
+    </w:p>
+    <w:p>
+      <w:pPr>
+        <w:pStyle w:val="ListParagraph"/>
+        <w:spacing w:line="276" w:lineRule="auto"/>
+        <w:rPr>
+          <w:rFonts w:ascii="Times New Roman" w:hAnsi="Times New Roman" w:cs="Times New Roman"/>
+          <w:sz w:val="24"/>
+          <w:szCs w:val="24"/>
+        </w:rPr>
+      </w:pPr>
+    </w:p>
+    <w:p>
+      <w:pPr>
+        <w:pStyle w:val="ListParagraph"/>
+        <w:numPr>
+          <w:ilvl w:val="0"/>
+          <w:numId w:val="3"/>
+        </w:numPr>
+        <w:spacing w:line="276" w:lineRule="auto"/>
+        <w:rPr>
+          <w:rFonts w:ascii="Times New Roman" w:hAnsi="Times New Roman" w:cs="Times New Roman"/>
+          <w:sz w:val="24"/>
+          <w:szCs w:val="24"/>
+          <w:u w:val="single"/>
+        </w:rPr>
+      </w:pPr>
+      <w:r>
+        <w:rPr>
+          <w:rFonts w:ascii="Times New Roman" w:hAnsi="Times New Roman" w:cs="Times New Roman"/>
+          <w:sz w:val="24"/>
+          <w:szCs w:val="24"/>
+          <w:u w:val="single"/>
+        </w:rPr>
+        <w:t>cp (chest-pain type)</w:t>
+      </w:r>
+    </w:p>
+    <w:p>
+      <w:pPr>
+        <w:pStyle w:val="ListParagraph"/>
+        <w:spacing w:line="276" w:lineRule="auto"/>
+        <w:rPr>
+          <w:rFonts w:ascii="Times New Roman" w:hAnsi="Times New Roman" w:cs="Times New Roman"/>
+          <w:sz w:val="24"/>
+          <w:szCs w:val="24"/>
+          <w:u w:val="single"/>
+        </w:rPr>
+      </w:pPr>
+    </w:p>
+    <w:p>
+      <w:pPr>
+        <w:pStyle w:val="ListParagraph"/>
+        <w:spacing w:line="276" w:lineRule="auto"/>
+        <w:rPr>
+          <w:rFonts w:ascii="Times New Roman" w:hAnsi="Times New Roman" w:cs="Times New Roman"/>
+          <w:sz w:val="24"/>
+          <w:szCs w:val="24"/>
+        </w:rPr>
+      </w:pPr>
+      <w:r>
+        <w:rPr>
+          <w:rFonts w:ascii="Times New Roman" w:hAnsi="Times New Roman" w:cs="Times New Roman"/>
+          <w:sz w:val="24"/>
+          <w:szCs w:val="24"/>
+        </w:rPr>
+        <w:t>qualitative variable describing four different types of chest pain</w:t>
+      </w:r>
+      <w:r>
+        <w:rPr>
+          <w:rFonts w:ascii="Times New Roman" w:hAnsi="Times New Roman" w:cs="Times New Roman"/>
+          <w:sz w:val="24"/>
+          <w:szCs w:val="24"/>
+        </w:rPr>
+        <w:t>:</w:t>
+      </w:r>
+    </w:p>
+    <w:p>
+      <w:pPr>
+        <w:pStyle w:val="ListParagraph"/>
+        <w:spacing w:line="276" w:lineRule="auto"/>
+        <w:rPr>
+          <w:rFonts w:ascii="Times New Roman" w:hAnsi="Times New Roman" w:cs="Times New Roman"/>
+          <w:sz w:val="24"/>
+          <w:szCs w:val="24"/>
+        </w:rPr>
+      </w:pPr>
       <w:r>
         <w:rPr>
           <w:rFonts w:ascii="Times New Roman" w:hAnsi="Times New Roman" w:cs="Times New Roman"/>
@@ -598,6 +832,340 @@
           <w:szCs w:val="24"/>
         </w:rPr>
         <w:br/>
+        <w:t>1.  typical angina</w:t>
+      </w:r>
+    </w:p>
+    <w:p>
+      <w:pPr>
+        <w:pStyle w:val="ListParagraph"/>
+        <w:spacing w:line="276" w:lineRule="auto"/>
+        <w:rPr>
+          <w:rFonts w:ascii="Times New Roman" w:hAnsi="Times New Roman" w:cs="Times New Roman"/>
+          <w:sz w:val="24"/>
+          <w:szCs w:val="24"/>
+        </w:rPr>
+      </w:pPr>
+      <w:r>
+        <w:rPr>
+          <w:rFonts w:ascii="Times New Roman" w:hAnsi="Times New Roman" w:cs="Times New Roman"/>
+          <w:sz w:val="24"/>
+          <w:szCs w:val="24"/>
+        </w:rPr>
+        <w:t>2.  atypical angina</w:t>
+      </w:r>
+    </w:p>
+    <w:p>
+      <w:pPr>
+        <w:pStyle w:val="ListParagraph"/>
+        <w:spacing w:line="276" w:lineRule="auto"/>
+        <w:rPr>
+          <w:rFonts w:ascii="Times New Roman" w:hAnsi="Times New Roman" w:cs="Times New Roman"/>
+          <w:sz w:val="24"/>
+          <w:szCs w:val="24"/>
+        </w:rPr>
+      </w:pPr>
+      <w:r>
+        <w:rPr>
+          <w:rFonts w:ascii="Times New Roman" w:hAnsi="Times New Roman" w:cs="Times New Roman"/>
+          <w:sz w:val="24"/>
+          <w:szCs w:val="24"/>
+        </w:rPr>
+        <w:t>3.  non-anginal pain</w:t>
+      </w:r>
+    </w:p>
+    <w:p>
+      <w:pPr>
+        <w:pStyle w:val="ListParagraph"/>
+        <w:spacing w:line="276" w:lineRule="auto"/>
+        <w:rPr>
+          <w:rFonts w:ascii="Times New Roman" w:hAnsi="Times New Roman" w:cs="Times New Roman"/>
+          <w:sz w:val="24"/>
+          <w:szCs w:val="24"/>
+        </w:rPr>
+      </w:pPr>
+      <w:r>
+        <w:rPr>
+          <w:rFonts w:ascii="Times New Roman" w:hAnsi="Times New Roman" w:cs="Times New Roman"/>
+          <w:sz w:val="24"/>
+          <w:szCs w:val="24"/>
+        </w:rPr>
+        <w:t>4.  asymptomatic</w:t>
+      </w:r>
+    </w:p>
+    <w:p>
+      <w:pPr>
+        <w:pStyle w:val="ListParagraph"/>
+        <w:spacing w:line="276" w:lineRule="auto"/>
+        <w:rPr>
+          <w:rFonts w:ascii="Times New Roman" w:hAnsi="Times New Roman" w:cs="Times New Roman"/>
+          <w:sz w:val="24"/>
+          <w:szCs w:val="24"/>
+        </w:rPr>
+      </w:pPr>
+    </w:p>
+    <w:p>
+      <w:pPr>
+        <w:pStyle w:val="ListParagraph"/>
+        <w:spacing w:line="276" w:lineRule="auto"/>
+        <w:rPr>
+          <w:rFonts w:ascii="Times New Roman" w:hAnsi="Times New Roman" w:cs="Times New Roman"/>
+          <w:sz w:val="24"/>
+          <w:szCs w:val="24"/>
+        </w:rPr>
+      </w:pPr>
+      <w:r>
+        <w:rPr>
+          <w:rFonts w:ascii="Times New Roman" w:hAnsi="Times New Roman" w:cs="Times New Roman"/>
+          <w:sz w:val="24"/>
+          <w:szCs w:val="24"/>
+        </w:rPr>
+        <w:t>Angina is a type of chest pain or discomfort, caused by the heart not getting enough blood and oxygen (</w:t>
+      </w:r>
+      <w:hyperlink r:id="rId6" w:history="1">
+        <w:r>
+          <w:rPr>
+            <w:rStyle w:val="Hyperlink"/>
+            <w:rFonts w:ascii="Times New Roman" w:hAnsi="Times New Roman" w:cs="Times New Roman"/>
+            <w:sz w:val="24"/>
+            <w:szCs w:val="24"/>
+          </w:rPr>
+          <w:t>https://www.heartfoundation.org.au/your-heart/heart-conditions/angina</w:t>
+        </w:r>
+      </w:hyperlink>
+      <w:r>
+        <w:rPr>
+          <w:rFonts w:ascii="Times New Roman" w:hAnsi="Times New Roman" w:cs="Times New Roman"/>
+          <w:sz w:val="24"/>
+          <w:szCs w:val="24"/>
+        </w:rPr>
+        <w:t xml:space="preserve">) </w:t>
+      </w:r>
+      <w:r>
+        <w:rPr>
+          <w:rFonts w:ascii="Times New Roman" w:hAnsi="Times New Roman" w:cs="Times New Roman"/>
+          <w:sz w:val="24"/>
+          <w:szCs w:val="24"/>
+        </w:rPr>
+        <w:t>Over time a fatty material called plaque builds up in your coronary arteries, making them become narrow. This reduces the blood flow to your heart, and sometimes it may not get as much blood as it needs.</w:t>
+      </w:r>
+      <w:r>
+        <w:rPr>
+          <w:rFonts w:ascii="Times New Roman" w:hAnsi="Times New Roman" w:cs="Times New Roman"/>
+          <w:sz w:val="24"/>
+          <w:szCs w:val="24"/>
+        </w:rPr>
+        <w:t xml:space="preserve"> (1:1 quote, adjust)</w:t>
+      </w:r>
+    </w:p>
+    <w:p>
+      <w:pPr>
+        <w:pStyle w:val="ListParagraph"/>
+        <w:spacing w:line="276" w:lineRule="auto"/>
+        <w:rPr>
+          <w:rFonts w:ascii="Times New Roman" w:hAnsi="Times New Roman" w:cs="Times New Roman"/>
+          <w:sz w:val="24"/>
+          <w:szCs w:val="24"/>
+        </w:rPr>
+      </w:pPr>
+    </w:p>
+    <w:p>
+      <w:pPr>
+        <w:pStyle w:val="ListParagraph"/>
+        <w:spacing w:line="276" w:lineRule="auto"/>
+        <w:rPr>
+          <w:rFonts w:ascii="Times New Roman" w:hAnsi="Times New Roman" w:cs="Times New Roman"/>
+          <w:sz w:val="24"/>
+          <w:szCs w:val="24"/>
+        </w:rPr>
+      </w:pPr>
+    </w:p>
+    <w:p>
+      <w:pPr>
+        <w:pStyle w:val="ListParagraph"/>
+        <w:spacing w:line="276" w:lineRule="auto"/>
+        <w:rPr>
+          <w:rFonts w:ascii="Times New Roman" w:hAnsi="Times New Roman" w:cs="Times New Roman"/>
+          <w:sz w:val="24"/>
+          <w:szCs w:val="24"/>
+        </w:rPr>
+      </w:pPr>
+    </w:p>
+    <w:p>
+      <w:pPr>
+        <w:pStyle w:val="ListParagraph"/>
+        <w:numPr>
+          <w:ilvl w:val="0"/>
+          <w:numId w:val="3"/>
+        </w:numPr>
+        <w:spacing w:line="276" w:lineRule="auto"/>
+        <w:rPr>
+          <w:rFonts w:ascii="Times New Roman" w:hAnsi="Times New Roman" w:cs="Times New Roman"/>
+          <w:sz w:val="24"/>
+          <w:szCs w:val="24"/>
+        </w:rPr>
+      </w:pPr>
+      <w:r>
+        <w:rPr>
+          <w:rFonts w:ascii="Times New Roman" w:hAnsi="Times New Roman" w:cs="Times New Roman"/>
+          <w:sz w:val="24"/>
+          <w:szCs w:val="24"/>
+          <w:u w:val="single"/>
+        </w:rPr>
+        <w:lastRenderedPageBreak/>
+        <w:t>trestbps</w:t>
+      </w:r>
+    </w:p>
+    <w:p>
+      <w:pPr>
+        <w:pStyle w:val="ListParagraph"/>
+        <w:spacing w:line="276" w:lineRule="auto"/>
+        <w:rPr>
+          <w:rFonts w:ascii="Times New Roman" w:hAnsi="Times New Roman" w:cs="Times New Roman"/>
+          <w:sz w:val="24"/>
+          <w:szCs w:val="24"/>
+        </w:rPr>
+      </w:pPr>
+    </w:p>
+    <w:p>
+      <w:pPr>
+        <w:pStyle w:val="ListParagraph"/>
+        <w:spacing w:line="276" w:lineRule="auto"/>
+        <w:rPr>
+          <w:rFonts w:ascii="Times New Roman" w:hAnsi="Times New Roman" w:cs="Times New Roman"/>
+          <w:sz w:val="24"/>
+          <w:szCs w:val="24"/>
+        </w:rPr>
+      </w:pPr>
+      <w:r>
+        <w:rPr>
+          <w:rFonts w:ascii="Times New Roman" w:hAnsi="Times New Roman" w:cs="Times New Roman"/>
+          <w:sz w:val="24"/>
+          <w:szCs w:val="24"/>
+        </w:rPr>
+        <w:t>resting blood pressure measured in mmHg on admission to the hospital</w:t>
+      </w:r>
+    </w:p>
+    <w:p>
+      <w:pPr>
+        <w:pStyle w:val="ListParagraph"/>
+        <w:spacing w:line="276" w:lineRule="auto"/>
+        <w:rPr>
+          <w:rFonts w:ascii="Times New Roman" w:hAnsi="Times New Roman" w:cs="Times New Roman"/>
+          <w:sz w:val="24"/>
+          <w:szCs w:val="24"/>
+        </w:rPr>
+      </w:pPr>
+      <w:r>
+        <w:rPr>
+          <w:rFonts w:ascii="Times New Roman" w:hAnsi="Times New Roman" w:cs="Times New Roman"/>
+          <w:sz w:val="24"/>
+          <w:szCs w:val="24"/>
+        </w:rPr>
+        <w:t>Optimal values are below 120, high blood pressure starts at 140</w:t>
+      </w:r>
+    </w:p>
+    <w:p>
+      <w:pPr>
+        <w:pStyle w:val="ListParagraph"/>
+        <w:spacing w:line="276" w:lineRule="auto"/>
+        <w:rPr>
+          <w:rFonts w:ascii="Times New Roman" w:hAnsi="Times New Roman" w:cs="Times New Roman"/>
+          <w:sz w:val="24"/>
+          <w:szCs w:val="24"/>
+        </w:rPr>
+      </w:pPr>
+      <w:r>
+        <w:rPr>
+          <w:rFonts w:ascii="Times New Roman" w:hAnsi="Times New Roman" w:cs="Times New Roman"/>
+          <w:sz w:val="24"/>
+          <w:szCs w:val="24"/>
+        </w:rPr>
+        <w:t>(</w:t>
+      </w:r>
+      <w:hyperlink r:id="rId7" w:history="1">
+        <w:r>
+          <w:rPr>
+            <w:rStyle w:val="Hyperlink"/>
+            <w:rFonts w:ascii="Times New Roman" w:hAnsi="Times New Roman" w:cs="Times New Roman"/>
+            <w:sz w:val="24"/>
+            <w:szCs w:val="24"/>
+          </w:rPr>
+          <w:t>https://www.heartfoundation.org.au/your-heart/know-your-risks/blood-pressure/is-my-blood-pressure-normal</w:t>
+        </w:r>
+      </w:hyperlink>
+      <w:r>
+        <w:rPr>
+          <w:rFonts w:ascii="Times New Roman" w:hAnsi="Times New Roman" w:cs="Times New Roman"/>
+          <w:sz w:val="24"/>
+          <w:szCs w:val="24"/>
+        </w:rPr>
+        <w:t>)</w:t>
+      </w:r>
+    </w:p>
+    <w:p>
+      <w:pPr>
+        <w:pStyle w:val="ListParagraph"/>
+        <w:spacing w:line="276" w:lineRule="auto"/>
+        <w:rPr>
+          <w:rFonts w:ascii="Times New Roman" w:hAnsi="Times New Roman" w:cs="Times New Roman"/>
+          <w:sz w:val="24"/>
+          <w:szCs w:val="24"/>
+        </w:rPr>
+      </w:pPr>
+    </w:p>
+    <w:p>
+      <w:pPr>
+        <w:pStyle w:val="ListParagraph"/>
+        <w:numPr>
+          <w:ilvl w:val="0"/>
+          <w:numId w:val="3"/>
+        </w:numPr>
+        <w:spacing w:line="276" w:lineRule="auto"/>
+        <w:rPr>
+          <w:rFonts w:ascii="Times New Roman" w:hAnsi="Times New Roman" w:cs="Times New Roman"/>
+          <w:sz w:val="24"/>
+          <w:szCs w:val="24"/>
+          <w:u w:val="single"/>
+        </w:rPr>
+      </w:pPr>
+      <w:r>
+        <w:rPr>
+          <w:rFonts w:ascii="Times New Roman" w:hAnsi="Times New Roman" w:cs="Times New Roman"/>
+          <w:sz w:val="24"/>
+          <w:szCs w:val="24"/>
+          <w:u w:val="single"/>
+        </w:rPr>
+        <w:t>chol</w:t>
+      </w:r>
+    </w:p>
+    <w:p>
+      <w:pPr>
+        <w:pStyle w:val="ListParagraph"/>
+        <w:spacing w:line="276" w:lineRule="auto"/>
+        <w:rPr>
+          <w:rFonts w:ascii="Times New Roman" w:hAnsi="Times New Roman" w:cs="Times New Roman"/>
+          <w:sz w:val="24"/>
+          <w:szCs w:val="24"/>
+        </w:rPr>
+      </w:pPr>
+    </w:p>
+    <w:p>
+      <w:pPr>
+        <w:pStyle w:val="ListParagraph"/>
+        <w:spacing w:line="276" w:lineRule="auto"/>
+        <w:rPr>
+          <w:rFonts w:ascii="Times New Roman" w:hAnsi="Times New Roman" w:cs="Times New Roman"/>
+          <w:sz w:val="24"/>
+          <w:szCs w:val="24"/>
+        </w:rPr>
+      </w:pPr>
+      <w:r>
+        <w:rPr>
+          <w:rFonts w:ascii="Times New Roman" w:hAnsi="Times New Roman" w:cs="Times New Roman"/>
+          <w:sz w:val="24"/>
+          <w:szCs w:val="24"/>
+        </w:rPr>
+        <w:t>serum cholesterol levels in mg/dL</w:t>
       </w:r>
       <w:r>
         <w:rPr>
@@ -606,8 +1174,1010 @@
           <w:szCs w:val="24"/>
         </w:rPr>
         <w:br/>
-        <w:t xml:space="preserve">ADD VARIABLES, DESCRIPTIONS </w:t>
-      </w:r>
+        <w:t>normal ranges are from 125-200mg/dL</w:t>
+      </w:r>
+    </w:p>
+    <w:p>
+      <w:pPr>
+        <w:pStyle w:val="ListParagraph"/>
+        <w:spacing w:line="276" w:lineRule="auto"/>
+        <w:rPr>
+          <w:rFonts w:ascii="Times New Roman" w:hAnsi="Times New Roman" w:cs="Times New Roman"/>
+          <w:sz w:val="24"/>
+          <w:szCs w:val="24"/>
+        </w:rPr>
+      </w:pPr>
+      <w:r>
+        <w:rPr>
+          <w:rFonts w:ascii="Times New Roman" w:hAnsi="Times New Roman" w:cs="Times New Roman"/>
+          <w:sz w:val="24"/>
+          <w:szCs w:val="24"/>
+        </w:rPr>
+        <w:t>Cholesterol is a lipid, a type of body fat. It’s a waxy, fatty substance that some cells in the liver produce and release into the bloodstream. High amounts can clog up arteries, which</w:t>
+      </w:r>
+      <w:r>
+        <w:rPr>
+          <w:rFonts w:ascii="Times New Roman" w:hAnsi="Times New Roman" w:cs="Times New Roman"/>
+          <w:sz w:val="24"/>
+          <w:szCs w:val="24"/>
+        </w:rPr>
+        <w:t xml:space="preserve"> will prevent </w:t>
+      </w:r>
+      <w:proofErr w:type="spellStart"/>
+      <w:r>
+        <w:rPr>
+          <w:rFonts w:ascii="Times New Roman" w:hAnsi="Times New Roman" w:cs="Times New Roman"/>
+          <w:sz w:val="24"/>
+          <w:szCs w:val="24"/>
+        </w:rPr>
+        <w:t>bloodflow</w:t>
+      </w:r>
+      <w:proofErr w:type="spellEnd"/>
+      <w:r>
+        <w:rPr>
+          <w:rFonts w:ascii="Times New Roman" w:hAnsi="Times New Roman" w:cs="Times New Roman"/>
+          <w:sz w:val="24"/>
+          <w:szCs w:val="24"/>
+        </w:rPr>
+        <w:t xml:space="preserve"> and oxygen from reaching organs and tissues. (</w:t>
+      </w:r>
+      <w:hyperlink r:id="rId8" w:anchor="health-impact-of-serum-cholesterol" w:history="1">
+        <w:r>
+          <w:rPr>
+            <w:rStyle w:val="Hyperlink"/>
+            <w:rFonts w:ascii="Times New Roman" w:hAnsi="Times New Roman" w:cs="Times New Roman"/>
+            <w:sz w:val="24"/>
+            <w:szCs w:val="24"/>
+          </w:rPr>
+          <w:t>https://www.medicalnewstoday.com/articles/321519.php#health-impact-of-serum-cholesterol</w:t>
+        </w:r>
+      </w:hyperlink>
+      <w:r>
+        <w:rPr>
+          <w:rFonts w:ascii="Times New Roman" w:hAnsi="Times New Roman" w:cs="Times New Roman"/>
+          <w:sz w:val="24"/>
+          <w:szCs w:val="24"/>
+        </w:rPr>
+        <w:t>)</w:t>
+      </w:r>
+    </w:p>
+    <w:p>
+      <w:pPr>
+        <w:pStyle w:val="ListParagraph"/>
+        <w:rPr>
+          <w:rFonts w:ascii="Times New Roman" w:hAnsi="Times New Roman" w:cs="Times New Roman"/>
+          <w:sz w:val="24"/>
+          <w:szCs w:val="24"/>
+        </w:rPr>
+      </w:pPr>
+    </w:p>
+    <w:p>
+      <w:pPr>
+        <w:pStyle w:val="ListParagraph"/>
+        <w:numPr>
+          <w:ilvl w:val="0"/>
+          <w:numId w:val="3"/>
+        </w:numPr>
+        <w:spacing w:line="276" w:lineRule="auto"/>
+        <w:rPr>
+          <w:rFonts w:ascii="Times New Roman" w:hAnsi="Times New Roman" w:cs="Times New Roman"/>
+          <w:sz w:val="24"/>
+          <w:szCs w:val="24"/>
+          <w:u w:val="single"/>
+        </w:rPr>
+      </w:pPr>
+      <w:r>
+        <w:rPr>
+          <w:rFonts w:ascii="Times New Roman" w:hAnsi="Times New Roman" w:cs="Times New Roman"/>
+          <w:sz w:val="24"/>
+          <w:szCs w:val="24"/>
+          <w:u w:val="single"/>
+        </w:rPr>
+        <w:t>fbs</w:t>
+      </w:r>
+    </w:p>
+    <w:p>
+      <w:pPr>
+        <w:pStyle w:val="ListParagraph"/>
+        <w:spacing w:line="276" w:lineRule="auto"/>
+        <w:rPr>
+          <w:rFonts w:ascii="Times New Roman" w:hAnsi="Times New Roman" w:cs="Times New Roman"/>
+          <w:sz w:val="24"/>
+          <w:szCs w:val="24"/>
+          <w:u w:val="single"/>
+        </w:rPr>
+      </w:pPr>
+    </w:p>
+    <w:p>
+      <w:pPr>
+        <w:pStyle w:val="ListParagraph"/>
+        <w:spacing w:line="276" w:lineRule="auto"/>
+        <w:rPr>
+          <w:rFonts w:ascii="Times New Roman" w:hAnsi="Times New Roman" w:cs="Times New Roman"/>
+          <w:sz w:val="24"/>
+          <w:szCs w:val="24"/>
+        </w:rPr>
+      </w:pPr>
+      <w:r>
+        <w:rPr>
+          <w:rFonts w:ascii="Times New Roman" w:hAnsi="Times New Roman" w:cs="Times New Roman"/>
+          <w:sz w:val="24"/>
+          <w:szCs w:val="24"/>
+        </w:rPr>
+        <w:t>Fasting blood sugar</w:t>
+      </w:r>
+      <w:r>
+        <w:rPr>
+          <w:rFonts w:ascii="Times New Roman" w:hAnsi="Times New Roman" w:cs="Times New Roman"/>
+          <w:sz w:val="24"/>
+          <w:szCs w:val="24"/>
+        </w:rPr>
+        <w:t xml:space="preserve"> (</w:t>
+      </w:r>
+      <w:proofErr w:type="spellStart"/>
+      <w:r>
+        <w:rPr>
+          <w:rFonts w:ascii="Times New Roman" w:hAnsi="Times New Roman" w:cs="Times New Roman"/>
+          <w:sz w:val="24"/>
+          <w:szCs w:val="24"/>
+        </w:rPr>
+        <w:t>fbs</w:t>
+      </w:r>
+      <w:proofErr w:type="spellEnd"/>
+      <w:r>
+        <w:rPr>
+          <w:rFonts w:ascii="Times New Roman" w:hAnsi="Times New Roman" w:cs="Times New Roman"/>
+          <w:sz w:val="24"/>
+          <w:szCs w:val="24"/>
+        </w:rPr>
+        <w:t>)</w:t>
+      </w:r>
+      <w:r>
+        <w:rPr>
+          <w:rFonts w:ascii="Times New Roman" w:hAnsi="Times New Roman" w:cs="Times New Roman"/>
+          <w:sz w:val="24"/>
+          <w:szCs w:val="24"/>
+        </w:rPr>
+        <w:t xml:space="preserve"> levels are measured by making the individual not consume anything but water for eight hours. The levels of glucose in the body are measured.</w:t>
+      </w:r>
+    </w:p>
+    <w:p>
+      <w:pPr>
+        <w:pStyle w:val="ListParagraph"/>
+        <w:spacing w:line="276" w:lineRule="auto"/>
+        <w:rPr>
+          <w:rFonts w:ascii="Times New Roman" w:hAnsi="Times New Roman" w:cs="Times New Roman"/>
+          <w:sz w:val="24"/>
+          <w:szCs w:val="24"/>
+        </w:rPr>
+      </w:pPr>
+      <w:r>
+        <w:rPr>
+          <w:rFonts w:ascii="Times New Roman" w:hAnsi="Times New Roman" w:cs="Times New Roman"/>
+          <w:sz w:val="24"/>
+          <w:szCs w:val="24"/>
+        </w:rPr>
+        <w:t xml:space="preserve">Normal values range from 70 to 99mg/dL, Prediabetes or Impaired Glucose Tolerance ranges from 100 to 125mg/dL and diabetes is normally indicated by levels of 126 or above. As the goal of the dataset isn’t to diagnose diabetes but risk of </w:t>
+      </w:r>
+      <w:r>
+        <w:rPr>
+          <w:rFonts w:ascii="Times New Roman" w:hAnsi="Times New Roman" w:cs="Times New Roman"/>
+          <w:sz w:val="24"/>
+          <w:szCs w:val="24"/>
+        </w:rPr>
+        <w:t>heart disease, the criterion is if the value is greater than 120mg/dl. If so then 1 is returned, otherwise 0.</w:t>
+      </w:r>
+    </w:p>
+    <w:p>
+      <w:pPr>
+        <w:pStyle w:val="ListParagraph"/>
+        <w:rPr>
+          <w:rFonts w:ascii="Times New Roman" w:hAnsi="Times New Roman" w:cs="Times New Roman"/>
+          <w:sz w:val="24"/>
+          <w:szCs w:val="24"/>
+          <w:u w:val="single"/>
+        </w:rPr>
+      </w:pPr>
+    </w:p>
+    <w:p>
+      <w:pPr>
+        <w:pStyle w:val="ListParagraph"/>
+        <w:numPr>
+          <w:ilvl w:val="0"/>
+          <w:numId w:val="3"/>
+        </w:numPr>
+        <w:spacing w:line="276" w:lineRule="auto"/>
+        <w:rPr>
+          <w:rFonts w:ascii="Times New Roman" w:hAnsi="Times New Roman" w:cs="Times New Roman"/>
+          <w:sz w:val="24"/>
+          <w:szCs w:val="24"/>
+          <w:u w:val="single"/>
+        </w:rPr>
+      </w:pPr>
+      <w:proofErr w:type="spellStart"/>
+      <w:r>
+        <w:rPr>
+          <w:rFonts w:ascii="Times New Roman" w:hAnsi="Times New Roman" w:cs="Times New Roman"/>
+          <w:sz w:val="24"/>
+          <w:szCs w:val="24"/>
+          <w:u w:val="single"/>
+        </w:rPr>
+        <w:t>r</w:t>
+      </w:r>
+      <w:r>
+        <w:rPr>
+          <w:rFonts w:ascii="Times New Roman" w:hAnsi="Times New Roman" w:cs="Times New Roman"/>
+          <w:sz w:val="24"/>
+          <w:szCs w:val="24"/>
+          <w:u w:val="single"/>
+        </w:rPr>
+        <w:t>estecg</w:t>
+      </w:r>
+      <w:proofErr w:type="spellEnd"/>
+    </w:p>
+    <w:p>
+      <w:pPr>
+        <w:pStyle w:val="ListParagraph"/>
+        <w:spacing w:line="276" w:lineRule="auto"/>
+        <w:rPr>
+          <w:rFonts w:ascii="Times New Roman" w:hAnsi="Times New Roman" w:cs="Times New Roman"/>
+          <w:sz w:val="24"/>
+          <w:szCs w:val="24"/>
+          <w:u w:val="single"/>
+        </w:rPr>
+      </w:pPr>
+    </w:p>
+    <w:p>
+      <w:pPr>
+        <w:pStyle w:val="ListParagraph"/>
+        <w:spacing w:line="276" w:lineRule="auto"/>
+        <w:rPr>
+          <w:rFonts w:ascii="Times New Roman" w:hAnsi="Times New Roman" w:cs="Times New Roman"/>
+          <w:sz w:val="24"/>
+          <w:szCs w:val="24"/>
+        </w:rPr>
+      </w:pPr>
+      <w:r>
+        <w:rPr>
+          <w:rFonts w:ascii="Times New Roman" w:hAnsi="Times New Roman" w:cs="Times New Roman"/>
+          <w:sz w:val="24"/>
+          <w:szCs w:val="24"/>
+        </w:rPr>
+        <w:t>Resting Electrocardiographic Results are a quantitative valuable indicating if the ECG is normal (Value = 0)</w:t>
+      </w:r>
+      <w:r>
+        <w:rPr>
+          <w:rFonts w:ascii="Times New Roman" w:hAnsi="Times New Roman" w:cs="Times New Roman"/>
+          <w:sz w:val="24"/>
+          <w:szCs w:val="24"/>
+        </w:rPr>
+        <w:t xml:space="preserve">, if there is a ST-T wave abnormality </w:t>
+      </w:r>
+      <w:r>
+        <w:rPr>
+          <w:rFonts w:ascii="Times New Roman" w:hAnsi="Times New Roman" w:cs="Times New Roman"/>
+          <w:sz w:val="24"/>
+          <w:szCs w:val="24"/>
+        </w:rPr>
+        <w:t>(T wave inversions and/or ST elevation or depression of &gt; 0.05 mV)</w:t>
+      </w:r>
+      <w:r>
+        <w:rPr>
+          <w:rFonts w:ascii="Times New Roman" w:hAnsi="Times New Roman" w:cs="Times New Roman"/>
+          <w:sz w:val="24"/>
+          <w:szCs w:val="24"/>
+        </w:rPr>
+        <w:t xml:space="preserve"> (Value = 1) or if it is probable or definite that the individual has left ventricular hypertrophy as defined by </w:t>
+      </w:r>
+      <w:proofErr w:type="spellStart"/>
+      <w:r>
+        <w:rPr>
+          <w:rFonts w:ascii="Times New Roman" w:hAnsi="Times New Roman" w:cs="Times New Roman"/>
+          <w:sz w:val="24"/>
+          <w:szCs w:val="24"/>
+        </w:rPr>
+        <w:t>Estes’criteria</w:t>
+      </w:r>
+      <w:proofErr w:type="spellEnd"/>
+      <w:r>
+        <w:rPr>
+          <w:rFonts w:ascii="Times New Roman" w:hAnsi="Times New Roman" w:cs="Times New Roman"/>
+          <w:sz w:val="24"/>
+          <w:szCs w:val="24"/>
+        </w:rPr>
+        <w:t>.</w:t>
+      </w:r>
+    </w:p>
+    <w:p>
+      <w:pPr>
+        <w:pStyle w:val="ListParagraph"/>
+        <w:rPr>
+          <w:rFonts w:ascii="Times New Roman" w:hAnsi="Times New Roman" w:cs="Times New Roman"/>
+          <w:sz w:val="24"/>
+          <w:szCs w:val="24"/>
+          <w:u w:val="single"/>
+        </w:rPr>
+      </w:pPr>
+    </w:p>
+    <w:p>
+      <w:pPr>
+        <w:pStyle w:val="ListParagraph"/>
+        <w:numPr>
+          <w:ilvl w:val="0"/>
+          <w:numId w:val="3"/>
+        </w:numPr>
+        <w:spacing w:line="276" w:lineRule="auto"/>
+        <w:rPr>
+          <w:rFonts w:ascii="Times New Roman" w:hAnsi="Times New Roman" w:cs="Times New Roman"/>
+          <w:sz w:val="24"/>
+          <w:szCs w:val="24"/>
+          <w:u w:val="single"/>
+        </w:rPr>
+      </w:pPr>
+      <w:proofErr w:type="spellStart"/>
+      <w:r>
+        <w:rPr>
+          <w:rFonts w:ascii="Times New Roman" w:hAnsi="Times New Roman" w:cs="Times New Roman"/>
+          <w:sz w:val="24"/>
+          <w:szCs w:val="24"/>
+          <w:u w:val="single"/>
+        </w:rPr>
+        <w:t>thalach</w:t>
+      </w:r>
+      <w:proofErr w:type="spellEnd"/>
+    </w:p>
+    <w:p>
+      <w:pPr>
+        <w:pStyle w:val="ListParagraph"/>
+        <w:spacing w:line="276" w:lineRule="auto"/>
+        <w:rPr>
+          <w:rFonts w:ascii="Times New Roman" w:hAnsi="Times New Roman" w:cs="Times New Roman"/>
+          <w:sz w:val="24"/>
+          <w:szCs w:val="24"/>
+          <w:u w:val="single"/>
+        </w:rPr>
+      </w:pPr>
+    </w:p>
+    <w:p>
+      <w:pPr>
+        <w:pStyle w:val="ListParagraph"/>
+        <w:spacing w:line="276" w:lineRule="auto"/>
+        <w:rPr>
+          <w:rFonts w:ascii="Times New Roman" w:hAnsi="Times New Roman" w:cs="Times New Roman"/>
+          <w:sz w:val="24"/>
+          <w:szCs w:val="24"/>
+        </w:rPr>
+      </w:pPr>
+      <w:proofErr w:type="spellStart"/>
+      <w:r>
+        <w:rPr>
+          <w:rFonts w:ascii="Times New Roman" w:hAnsi="Times New Roman" w:cs="Times New Roman"/>
+          <w:sz w:val="24"/>
+          <w:szCs w:val="24"/>
+        </w:rPr>
+        <w:t>thalach</w:t>
+      </w:r>
+      <w:proofErr w:type="spellEnd"/>
+      <w:r>
+        <w:rPr>
+          <w:rFonts w:ascii="Times New Roman" w:hAnsi="Times New Roman" w:cs="Times New Roman"/>
+          <w:sz w:val="24"/>
+          <w:szCs w:val="24"/>
+        </w:rPr>
+        <w:t xml:space="preserve"> is a quantitative variable showing the maximum heart rate achieved by the individual.</w:t>
+      </w:r>
+    </w:p>
+    <w:p>
+      <w:pPr>
+        <w:pStyle w:val="ListParagraph"/>
+        <w:rPr>
+          <w:rFonts w:ascii="Times New Roman" w:hAnsi="Times New Roman" w:cs="Times New Roman"/>
+          <w:sz w:val="24"/>
+          <w:szCs w:val="24"/>
+          <w:u w:val="single"/>
+        </w:rPr>
+      </w:pPr>
+    </w:p>
+    <w:p>
+      <w:pPr>
+        <w:pStyle w:val="ListParagraph"/>
+        <w:numPr>
+          <w:ilvl w:val="0"/>
+          <w:numId w:val="3"/>
+        </w:numPr>
+        <w:spacing w:line="276" w:lineRule="auto"/>
+        <w:rPr>
+          <w:rFonts w:ascii="Times New Roman" w:hAnsi="Times New Roman" w:cs="Times New Roman"/>
+          <w:sz w:val="24"/>
+          <w:szCs w:val="24"/>
+          <w:u w:val="single"/>
+        </w:rPr>
+      </w:pPr>
+      <w:proofErr w:type="spellStart"/>
+      <w:r>
+        <w:rPr>
+          <w:rFonts w:ascii="Times New Roman" w:hAnsi="Times New Roman" w:cs="Times New Roman"/>
+          <w:sz w:val="24"/>
+          <w:szCs w:val="24"/>
+          <w:u w:val="single"/>
+        </w:rPr>
+        <w:t>e</w:t>
+      </w:r>
+      <w:r>
+        <w:rPr>
+          <w:rFonts w:ascii="Times New Roman" w:hAnsi="Times New Roman" w:cs="Times New Roman"/>
+          <w:sz w:val="24"/>
+          <w:szCs w:val="24"/>
+          <w:u w:val="single"/>
+        </w:rPr>
+        <w:t>xang</w:t>
+      </w:r>
+      <w:proofErr w:type="spellEnd"/>
+    </w:p>
+    <w:p>
+      <w:pPr>
+        <w:pStyle w:val="ListParagraph"/>
+        <w:spacing w:line="276" w:lineRule="auto"/>
+        <w:rPr>
+          <w:rFonts w:ascii="Times New Roman" w:hAnsi="Times New Roman" w:cs="Times New Roman"/>
+          <w:sz w:val="24"/>
+          <w:szCs w:val="24"/>
+          <w:u w:val="single"/>
+        </w:rPr>
+      </w:pPr>
+    </w:p>
+    <w:p>
+      <w:pPr>
+        <w:pStyle w:val="ListParagraph"/>
+        <w:spacing w:line="276" w:lineRule="auto"/>
+        <w:rPr>
+          <w:rFonts w:ascii="Times New Roman" w:hAnsi="Times New Roman" w:cs="Times New Roman"/>
+          <w:sz w:val="24"/>
+          <w:szCs w:val="24"/>
+        </w:rPr>
+      </w:pPr>
+      <w:r>
+        <w:rPr>
+          <w:rFonts w:ascii="Times New Roman" w:hAnsi="Times New Roman" w:cs="Times New Roman"/>
+          <w:sz w:val="24"/>
+          <w:szCs w:val="24"/>
+        </w:rPr>
+        <w:t>Exercise induced angina (</w:t>
+      </w:r>
+      <w:proofErr w:type="spellStart"/>
+      <w:r>
+        <w:rPr>
+          <w:rFonts w:ascii="Times New Roman" w:hAnsi="Times New Roman" w:cs="Times New Roman"/>
+          <w:sz w:val="24"/>
+          <w:szCs w:val="24"/>
+        </w:rPr>
+        <w:t>exang</w:t>
+      </w:r>
+      <w:proofErr w:type="spellEnd"/>
+      <w:r>
+        <w:rPr>
+          <w:rFonts w:ascii="Times New Roman" w:hAnsi="Times New Roman" w:cs="Times New Roman"/>
+          <w:sz w:val="24"/>
+          <w:szCs w:val="24"/>
+        </w:rPr>
+        <w:t>) is a quantitative variable showing if the individual has suffered of an angina through exercising.</w:t>
+      </w:r>
+    </w:p>
+    <w:p>
+      <w:pPr>
+        <w:pStyle w:val="ListParagraph"/>
+        <w:spacing w:line="276" w:lineRule="auto"/>
+        <w:rPr>
+          <w:rFonts w:ascii="Times New Roman" w:hAnsi="Times New Roman" w:cs="Times New Roman"/>
+          <w:sz w:val="24"/>
+          <w:szCs w:val="24"/>
+          <w:u w:val="single"/>
+        </w:rPr>
+      </w:pPr>
+    </w:p>
+    <w:p>
+      <w:pPr>
+        <w:pStyle w:val="ListParagraph"/>
+        <w:spacing w:line="276" w:lineRule="auto"/>
+        <w:rPr>
+          <w:rFonts w:ascii="Times New Roman" w:hAnsi="Times New Roman" w:cs="Times New Roman"/>
+          <w:sz w:val="24"/>
+          <w:szCs w:val="24"/>
+          <w:u w:val="single"/>
+        </w:rPr>
+      </w:pPr>
+    </w:p>
+    <w:p>
+      <w:pPr>
+        <w:pStyle w:val="ListParagraph"/>
+        <w:numPr>
+          <w:ilvl w:val="0"/>
+          <w:numId w:val="3"/>
+        </w:numPr>
+        <w:spacing w:line="276" w:lineRule="auto"/>
+        <w:rPr>
+          <w:rFonts w:ascii="Times New Roman" w:hAnsi="Times New Roman" w:cs="Times New Roman"/>
+          <w:sz w:val="24"/>
+          <w:szCs w:val="24"/>
+          <w:u w:val="single"/>
+        </w:rPr>
+      </w:pPr>
+      <w:proofErr w:type="spellStart"/>
+      <w:r>
+        <w:rPr>
+          <w:rFonts w:ascii="Times New Roman" w:hAnsi="Times New Roman" w:cs="Times New Roman"/>
+          <w:sz w:val="24"/>
+          <w:szCs w:val="24"/>
+          <w:u w:val="single"/>
+        </w:rPr>
+        <w:t>o</w:t>
+      </w:r>
+      <w:r>
+        <w:rPr>
+          <w:rFonts w:ascii="Times New Roman" w:hAnsi="Times New Roman" w:cs="Times New Roman"/>
+          <w:sz w:val="24"/>
+          <w:szCs w:val="24"/>
+          <w:u w:val="single"/>
+        </w:rPr>
+        <w:t>ldpeak</w:t>
+      </w:r>
+      <w:proofErr w:type="spellEnd"/>
+    </w:p>
+    <w:p>
+      <w:pPr>
+        <w:pStyle w:val="ListParagraph"/>
+        <w:spacing w:line="276" w:lineRule="auto"/>
+        <w:rPr>
+          <w:rFonts w:ascii="Times New Roman" w:hAnsi="Times New Roman" w:cs="Times New Roman"/>
+          <w:sz w:val="24"/>
+          <w:szCs w:val="24"/>
+          <w:u w:val="single"/>
+        </w:rPr>
+      </w:pPr>
+    </w:p>
+    <w:p>
+      <w:pPr>
+        <w:pStyle w:val="ListParagraph"/>
+        <w:spacing w:line="276" w:lineRule="auto"/>
+        <w:rPr>
+          <w:rFonts w:ascii="Times New Roman" w:hAnsi="Times New Roman" w:cs="Times New Roman"/>
+          <w:sz w:val="24"/>
+          <w:szCs w:val="24"/>
+        </w:rPr>
+      </w:pPr>
+      <w:proofErr w:type="spellStart"/>
+      <w:r>
+        <w:rPr>
+          <w:rFonts w:ascii="Times New Roman" w:hAnsi="Times New Roman" w:cs="Times New Roman"/>
+          <w:sz w:val="24"/>
+          <w:szCs w:val="24"/>
+        </w:rPr>
+        <w:t>oldpeak</w:t>
+      </w:r>
+      <w:proofErr w:type="spellEnd"/>
+      <w:r>
+        <w:rPr>
+          <w:rFonts w:ascii="Times New Roman" w:hAnsi="Times New Roman" w:cs="Times New Roman"/>
+          <w:sz w:val="24"/>
+          <w:szCs w:val="24"/>
+        </w:rPr>
+        <w:t xml:space="preserve"> is a value</w:t>
+      </w:r>
+      <w:r>
+        <w:rPr>
+          <w:rFonts w:ascii="Times New Roman" w:hAnsi="Times New Roman" w:cs="Times New Roman"/>
+          <w:sz w:val="24"/>
+          <w:szCs w:val="24"/>
+        </w:rPr>
+        <w:t xml:space="preserve">, </w:t>
+      </w:r>
+      <w:r>
+        <w:rPr>
+          <w:rFonts w:ascii="Times New Roman" w:hAnsi="Times New Roman" w:cs="Times New Roman"/>
+          <w:sz w:val="24"/>
+          <w:szCs w:val="24"/>
+        </w:rPr>
+        <w:t>which is either an integer or float describing ST depression induced by exercise relative to rest. ST depression refers to a downward slope</w:t>
+      </w:r>
+      <w:r>
+        <w:rPr>
+          <w:rFonts w:ascii="Times New Roman" w:hAnsi="Times New Roman" w:cs="Times New Roman"/>
+          <w:sz w:val="24"/>
+          <w:szCs w:val="24"/>
+        </w:rPr>
+        <w:t xml:space="preserve"> in the ST section of an ECG. (QUOTE)</w:t>
+      </w:r>
+    </w:p>
+    <w:p>
+      <w:pPr>
+        <w:pStyle w:val="ListParagraph"/>
+        <w:rPr>
+          <w:rFonts w:ascii="Times New Roman" w:hAnsi="Times New Roman" w:cs="Times New Roman"/>
+          <w:sz w:val="24"/>
+          <w:szCs w:val="24"/>
+          <w:u w:val="single"/>
+        </w:rPr>
+      </w:pPr>
+    </w:p>
+    <w:p>
+      <w:pPr>
+        <w:pStyle w:val="ListParagraph"/>
+        <w:numPr>
+          <w:ilvl w:val="0"/>
+          <w:numId w:val="3"/>
+        </w:numPr>
+        <w:spacing w:line="276" w:lineRule="auto"/>
+        <w:rPr>
+          <w:rFonts w:ascii="Times New Roman" w:hAnsi="Times New Roman" w:cs="Times New Roman"/>
+          <w:sz w:val="24"/>
+          <w:szCs w:val="24"/>
+          <w:u w:val="single"/>
+        </w:rPr>
+      </w:pPr>
+      <w:r>
+        <w:rPr>
+          <w:rFonts w:ascii="Times New Roman" w:hAnsi="Times New Roman" w:cs="Times New Roman"/>
+          <w:sz w:val="24"/>
+          <w:szCs w:val="24"/>
+          <w:u w:val="single"/>
+        </w:rPr>
+        <w:t>slope</w:t>
+      </w:r>
+    </w:p>
+    <w:p>
+      <w:pPr>
+        <w:pStyle w:val="ListParagraph"/>
+        <w:rPr>
+          <w:rFonts w:ascii="Times New Roman" w:hAnsi="Times New Roman" w:cs="Times New Roman"/>
+          <w:sz w:val="24"/>
+          <w:szCs w:val="24"/>
+          <w:u w:val="single"/>
+        </w:rPr>
+      </w:pPr>
+    </w:p>
+    <w:p>
+      <w:pPr>
+        <w:pStyle w:val="ListParagraph"/>
+        <w:rPr>
+          <w:rFonts w:ascii="Times New Roman" w:hAnsi="Times New Roman" w:cs="Times New Roman"/>
+          <w:sz w:val="24"/>
+          <w:szCs w:val="24"/>
+        </w:rPr>
+      </w:pPr>
+      <w:r>
+        <w:rPr>
+          <w:rFonts w:ascii="Times New Roman" w:hAnsi="Times New Roman" w:cs="Times New Roman"/>
+          <w:sz w:val="24"/>
+          <w:szCs w:val="24"/>
+        </w:rPr>
+        <w:t xml:space="preserve">The slope value is a quantitative value referring to the slope of the peak exercise ST segment. It can be upsloping (value = 1), flat (value </w:t>
+      </w:r>
+      <w:r>
+        <w:rPr>
+          <w:rFonts w:ascii="Times New Roman" w:hAnsi="Times New Roman" w:cs="Times New Roman"/>
+          <w:sz w:val="24"/>
+          <w:szCs w:val="24"/>
+        </w:rPr>
+        <w:t>= 2), or downsloping (value = 3).</w:t>
+      </w:r>
+    </w:p>
+    <w:p>
+      <w:pPr>
+        <w:pStyle w:val="ListParagraph"/>
+        <w:rPr>
+          <w:rFonts w:ascii="Times New Roman" w:hAnsi="Times New Roman" w:cs="Times New Roman"/>
+          <w:sz w:val="24"/>
+          <w:szCs w:val="24"/>
+          <w:u w:val="single"/>
+        </w:rPr>
+      </w:pPr>
+    </w:p>
+    <w:p>
+      <w:pPr>
+        <w:pStyle w:val="ListParagraph"/>
+        <w:numPr>
+          <w:ilvl w:val="0"/>
+          <w:numId w:val="3"/>
+        </w:numPr>
+        <w:spacing w:line="276" w:lineRule="auto"/>
+        <w:rPr>
+          <w:rFonts w:ascii="Times New Roman" w:hAnsi="Times New Roman" w:cs="Times New Roman"/>
+          <w:sz w:val="24"/>
+          <w:szCs w:val="24"/>
+          <w:u w:val="single"/>
+        </w:rPr>
+      </w:pPr>
+      <w:r>
+        <w:rPr>
+          <w:rFonts w:ascii="Times New Roman" w:hAnsi="Times New Roman" w:cs="Times New Roman"/>
+          <w:sz w:val="24"/>
+          <w:szCs w:val="24"/>
+          <w:u w:val="single"/>
+        </w:rPr>
+        <w:t>c</w:t>
+      </w:r>
+      <w:r>
+        <w:rPr>
+          <w:rFonts w:ascii="Times New Roman" w:hAnsi="Times New Roman" w:cs="Times New Roman"/>
+          <w:sz w:val="24"/>
+          <w:szCs w:val="24"/>
+          <w:u w:val="single"/>
+        </w:rPr>
+        <w:t>a</w:t>
+      </w:r>
+    </w:p>
+    <w:p>
+      <w:pPr>
+        <w:pStyle w:val="ListParagraph"/>
+        <w:spacing w:line="276" w:lineRule="auto"/>
+        <w:rPr>
+          <w:rFonts w:ascii="Times New Roman" w:hAnsi="Times New Roman" w:cs="Times New Roman"/>
+          <w:sz w:val="24"/>
+          <w:szCs w:val="24"/>
+          <w:u w:val="single"/>
+        </w:rPr>
+      </w:pPr>
+    </w:p>
+    <w:p>
+      <w:pPr>
+        <w:pStyle w:val="ListParagraph"/>
+        <w:spacing w:line="276" w:lineRule="auto"/>
+        <w:rPr>
+          <w:rFonts w:ascii="Times New Roman" w:hAnsi="Times New Roman" w:cs="Times New Roman"/>
+          <w:sz w:val="24"/>
+          <w:szCs w:val="24"/>
+        </w:rPr>
+      </w:pPr>
+      <w:r>
+        <w:rPr>
+          <w:rFonts w:ascii="Times New Roman" w:hAnsi="Times New Roman" w:cs="Times New Roman"/>
+          <w:sz w:val="24"/>
+          <w:szCs w:val="24"/>
+        </w:rPr>
+        <w:t xml:space="preserve">The ca value is also a quantitative value </w:t>
+      </w:r>
+      <w:r>
+        <w:rPr>
+          <w:rFonts w:ascii="Times New Roman" w:hAnsi="Times New Roman" w:cs="Times New Roman"/>
+          <w:sz w:val="24"/>
+          <w:szCs w:val="24"/>
+        </w:rPr>
+        <w:t>ranging from 0 to 3, indicating the number of major vessels coloured by fluoroscopy.</w:t>
+      </w:r>
+    </w:p>
+    <w:p>
+      <w:pPr>
+        <w:pStyle w:val="ListParagraph"/>
+        <w:rPr>
+          <w:rFonts w:ascii="Times New Roman" w:hAnsi="Times New Roman" w:cs="Times New Roman"/>
+          <w:sz w:val="24"/>
+          <w:szCs w:val="24"/>
+          <w:u w:val="single"/>
+        </w:rPr>
+      </w:pPr>
+    </w:p>
+    <w:p>
+      <w:pPr>
+        <w:pStyle w:val="ListParagraph"/>
+        <w:numPr>
+          <w:ilvl w:val="0"/>
+          <w:numId w:val="3"/>
+        </w:numPr>
+        <w:spacing w:line="276" w:lineRule="auto"/>
+        <w:rPr>
+          <w:rFonts w:ascii="Times New Roman" w:hAnsi="Times New Roman" w:cs="Times New Roman"/>
+          <w:sz w:val="24"/>
+          <w:szCs w:val="24"/>
+          <w:u w:val="single"/>
+        </w:rPr>
+      </w:pPr>
+      <w:proofErr w:type="spellStart"/>
+      <w:r>
+        <w:rPr>
+          <w:rFonts w:ascii="Times New Roman" w:hAnsi="Times New Roman" w:cs="Times New Roman"/>
+          <w:sz w:val="24"/>
+          <w:szCs w:val="24"/>
+          <w:u w:val="single"/>
+        </w:rPr>
+        <w:t>t</w:t>
+      </w:r>
+      <w:r>
+        <w:rPr>
+          <w:rFonts w:ascii="Times New Roman" w:hAnsi="Times New Roman" w:cs="Times New Roman"/>
+          <w:sz w:val="24"/>
+          <w:szCs w:val="24"/>
+          <w:u w:val="single"/>
+        </w:rPr>
+        <w:t>hal</w:t>
+      </w:r>
+      <w:proofErr w:type="spellEnd"/>
+    </w:p>
+    <w:p>
+      <w:pPr>
+        <w:pStyle w:val="ListParagraph"/>
+        <w:spacing w:line="276" w:lineRule="auto"/>
+        <w:rPr>
+          <w:rFonts w:ascii="Times New Roman" w:hAnsi="Times New Roman" w:cs="Times New Roman"/>
+          <w:sz w:val="24"/>
+          <w:szCs w:val="24"/>
+        </w:rPr>
+      </w:pPr>
+    </w:p>
+    <w:p>
+      <w:pPr>
+        <w:spacing w:line="276" w:lineRule="auto"/>
+        <w:ind w:left="720"/>
+        <w:rPr>
+          <w:rFonts w:ascii="Times New Roman" w:hAnsi="Times New Roman" w:cs="Times New Roman"/>
+          <w:sz w:val="24"/>
+          <w:szCs w:val="24"/>
+        </w:rPr>
+      </w:pPr>
+      <w:proofErr w:type="spellStart"/>
+      <w:r>
+        <w:rPr>
+          <w:rFonts w:ascii="Times New Roman" w:hAnsi="Times New Roman" w:cs="Times New Roman"/>
+          <w:sz w:val="24"/>
+          <w:szCs w:val="24"/>
+        </w:rPr>
+        <w:t>thal</w:t>
+      </w:r>
+      <w:proofErr w:type="spellEnd"/>
+      <w:r>
+        <w:rPr>
+          <w:rFonts w:ascii="Times New Roman" w:hAnsi="Times New Roman" w:cs="Times New Roman"/>
+          <w:sz w:val="24"/>
+          <w:szCs w:val="24"/>
+        </w:rPr>
+        <w:t xml:space="preserve"> is a quantitative value indicating the </w:t>
+      </w:r>
+      <w:r>
+        <w:rPr>
+          <w:rFonts w:ascii="Times New Roman" w:hAnsi="Times New Roman" w:cs="Times New Roman"/>
+          <w:sz w:val="24"/>
+          <w:szCs w:val="24"/>
+        </w:rPr>
+        <w:t>hereditary</w:t>
+      </w:r>
+      <w:r>
+        <w:rPr>
+          <w:rFonts w:ascii="Times New Roman" w:hAnsi="Times New Roman" w:cs="Times New Roman"/>
+          <w:sz w:val="24"/>
+          <w:szCs w:val="24"/>
+        </w:rPr>
+        <w:t xml:space="preserve"> disease Thalassemia. People with Thalassemia have an abnormal form or inadequate </w:t>
+      </w:r>
+      <w:r>
+        <w:rPr>
+          <w:rFonts w:ascii="Times New Roman" w:hAnsi="Times New Roman" w:cs="Times New Roman"/>
+          <w:sz w:val="24"/>
+          <w:szCs w:val="24"/>
+        </w:rPr>
+        <w:t>amount</w:t>
+      </w:r>
+      <w:r>
+        <w:rPr>
+          <w:rFonts w:ascii="Times New Roman" w:hAnsi="Times New Roman" w:cs="Times New Roman"/>
+          <w:sz w:val="24"/>
+          <w:szCs w:val="24"/>
+        </w:rPr>
+        <w:t xml:space="preserve"> of </w:t>
+      </w:r>
+      <w:r>
+        <w:rPr>
+          <w:rFonts w:ascii="Times New Roman" w:hAnsi="Times New Roman" w:cs="Times New Roman"/>
+          <w:sz w:val="24"/>
+          <w:szCs w:val="24"/>
+        </w:rPr>
+        <w:t xml:space="preserve">haemoglobin. It is caused by large amounts of red blood cells getting destroyed. Since they are the ones carrying oxygen, Thalassemia can lead to anemia. </w:t>
+      </w:r>
+      <w:r>
+        <w:rPr>
+          <w:rFonts w:ascii="Times New Roman" w:hAnsi="Times New Roman" w:cs="Times New Roman"/>
+          <w:sz w:val="24"/>
+          <w:szCs w:val="24"/>
+        </w:rPr>
+        <w:br/>
+        <w:t>If the individual shows no signs, then the value will be set to 3. If the defect has been fixed, the value will be 6, otherwise it’s set to 7. The effects of the disease will still be reversible.</w:t>
+      </w:r>
+    </w:p>
+    <w:p>
+      <w:pPr>
+        <w:pStyle w:val="ListParagraph"/>
+        <w:rPr>
+          <w:rFonts w:ascii="Times New Roman" w:hAnsi="Times New Roman" w:cs="Times New Roman"/>
+          <w:sz w:val="24"/>
+          <w:szCs w:val="24"/>
+          <w:u w:val="single"/>
+        </w:rPr>
+      </w:pPr>
+    </w:p>
+    <w:p>
+      <w:pPr>
+        <w:pStyle w:val="ListParagraph"/>
+        <w:numPr>
+          <w:ilvl w:val="0"/>
+          <w:numId w:val="3"/>
+        </w:numPr>
+        <w:spacing w:line="276" w:lineRule="auto"/>
+        <w:rPr>
+          <w:rFonts w:ascii="Times New Roman" w:hAnsi="Times New Roman" w:cs="Times New Roman"/>
+          <w:sz w:val="24"/>
+          <w:szCs w:val="24"/>
+          <w:u w:val="single"/>
+        </w:rPr>
+      </w:pPr>
+      <w:proofErr w:type="spellStart"/>
+      <w:r>
+        <w:rPr>
+          <w:rFonts w:ascii="Times New Roman" w:hAnsi="Times New Roman" w:cs="Times New Roman"/>
+          <w:sz w:val="24"/>
+          <w:szCs w:val="24"/>
+          <w:u w:val="single"/>
+        </w:rPr>
+        <w:t>num</w:t>
+      </w:r>
+      <w:proofErr w:type="spellEnd"/>
+    </w:p>
+    <w:p>
+      <w:pPr>
+        <w:pStyle w:val="ListParagraph"/>
+        <w:spacing w:line="276" w:lineRule="auto"/>
+        <w:rPr>
+          <w:rFonts w:ascii="Times New Roman" w:hAnsi="Times New Roman" w:cs="Times New Roman"/>
+          <w:sz w:val="24"/>
+          <w:szCs w:val="24"/>
+          <w:u w:val="single"/>
+        </w:rPr>
+      </w:pPr>
+    </w:p>
+    <w:p>
+      <w:pPr>
+        <w:pStyle w:val="ListParagraph"/>
+        <w:spacing w:line="276" w:lineRule="auto"/>
+        <w:rPr>
+          <w:rFonts w:ascii="Times New Roman" w:hAnsi="Times New Roman" w:cs="Times New Roman"/>
+          <w:sz w:val="24"/>
+          <w:szCs w:val="24"/>
+        </w:rPr>
+      </w:pPr>
+      <w:r>
+        <w:rPr>
+          <w:rFonts w:ascii="Times New Roman" w:hAnsi="Times New Roman" w:cs="Times New Roman"/>
+          <w:sz w:val="24"/>
+          <w:szCs w:val="24"/>
+        </w:rPr>
+        <w:t xml:space="preserve">The </w:t>
+      </w:r>
+      <w:proofErr w:type="spellStart"/>
+      <w:r>
+        <w:rPr>
+          <w:rFonts w:ascii="Times New Roman" w:hAnsi="Times New Roman" w:cs="Times New Roman"/>
+          <w:sz w:val="24"/>
+          <w:szCs w:val="24"/>
+        </w:rPr>
+        <w:t>num</w:t>
+      </w:r>
+      <w:proofErr w:type="spellEnd"/>
+      <w:r>
+        <w:rPr>
+          <w:rFonts w:ascii="Times New Roman" w:hAnsi="Times New Roman" w:cs="Times New Roman"/>
+          <w:sz w:val="24"/>
+          <w:szCs w:val="24"/>
+        </w:rPr>
+        <w:t xml:space="preserve"> value determines if the individual does have a cardiovascular disease or not. The values of the variable are set to 0 or 1 accordingly.</w:t>
+      </w:r>
+    </w:p>
+    <w:p>
+      <w:pPr>
+        <w:pStyle w:val="ListParagraph"/>
+        <w:spacing w:line="276" w:lineRule="auto"/>
+        <w:rPr>
+          <w:rFonts w:ascii="Times New Roman" w:hAnsi="Times New Roman" w:cs="Times New Roman"/>
+          <w:sz w:val="24"/>
+          <w:szCs w:val="24"/>
+        </w:rPr>
+      </w:pPr>
       <w:bookmarkStart w:id="0" w:name="_GoBack"/>
       <w:bookmarkEnd w:id="0"/>
     </w:p>
@@ -620,6 +2190,24 @@
           <w:szCs w:val="24"/>
         </w:rPr>
       </w:pPr>
+      <w:r>
+        <w:rPr>
+          <w:rFonts w:ascii="Times New Roman" w:hAnsi="Times New Roman" w:cs="Times New Roman"/>
+          <w:sz w:val="24"/>
+          <w:szCs w:val="24"/>
+        </w:rPr>
+        <w:t>####MAKE UNIFORM, SENTENCES, ADD IF QUALITATIVE OR QUANTITATIVE ######</w:t>
+      </w:r>
+    </w:p>
+    <w:p>
+      <w:pPr>
+        <w:spacing w:line="276" w:lineRule="auto"/>
+        <w:rPr>
+          <w:rFonts w:ascii="Times New Roman" w:hAnsi="Times New Roman" w:cs="Times New Roman"/>
+          <w:sz w:val="24"/>
+          <w:szCs w:val="24"/>
+        </w:rPr>
+      </w:pPr>
     </w:p>
     <w:p>
       <w:pPr>
@@ -712,7 +2300,7 @@
           <w:szCs w:val="24"/>
         </w:rPr>
       </w:pPr>
-      <w:hyperlink r:id="rId6" w:history="1">
+      <w:hyperlink r:id="rId9" w:history="1">
         <w:r>
           <w:rPr>
             <w:rStyle w:val="Hyperlink"/>
@@ -751,7 +2339,7 @@
           <w:szCs w:val="24"/>
         </w:rPr>
       </w:pPr>
-      <w:hyperlink r:id="rId7" w:history="1">
+      <w:hyperlink r:id="rId10" w:history="1">
         <w:r>
           <w:rPr>
             <w:rStyle w:val="Hyperlink"/>
@@ -798,7 +2386,7 @@
           <w:szCs w:val="24"/>
         </w:rPr>
       </w:pPr>
-      <w:hyperlink r:id="rId8" w:history="1">
+      <w:hyperlink r:id="rId11" w:history="1">
         <w:r>
           <w:rPr>
             <w:rStyle w:val="Hyperlink"/>
@@ -845,6 +2433,666 @@
           <w:szCs w:val="24"/>
         </w:rPr>
       </w:pPr>
+      <w:hyperlink r:id="rId12" w:history="1">
+        <w:r>
+          <w:rPr>
+            <w:rStyle w:val="Hyperlink"/>
+            <w:rFonts w:ascii="Times New Roman" w:hAnsi="Times New Roman" w:cs="Times New Roman"/>
+            <w:sz w:val="24"/>
+            <w:szCs w:val="24"/>
+          </w:rPr>
+          <w:t>https://apps.who.int/iris/bitstream/handle/10665/94384/9789241506236_eng.pdf;jsessionid=DFB5ACC1C246C34F2879CEAA2551504A?sequence=1</w:t>
+        </w:r>
+      </w:hyperlink>
+      <w:r>
+        <w:rPr>
+          <w:rFonts w:ascii="Times New Roman" w:hAnsi="Times New Roman" w:cs="Times New Roman"/>
+          <w:sz w:val="24"/>
+          <w:szCs w:val="24"/>
+        </w:rPr>
+        <w:t xml:space="preserve"> (WHO noncommunicable diseases)</w:t>
+      </w:r>
+    </w:p>
+    <w:p>
+      <w:pPr>
+        <w:spacing w:line="276" w:lineRule="auto"/>
+        <w:rPr>
+          <w:rFonts w:ascii="Times New Roman" w:hAnsi="Times New Roman" w:cs="Times New Roman"/>
+          <w:sz w:val="24"/>
+          <w:szCs w:val="24"/>
+        </w:rPr>
+      </w:pPr>
+      <w:r>
+        <w:rPr>
+          <w:rFonts w:ascii="Times New Roman" w:hAnsi="Times New Roman" w:cs="Times New Roman"/>
+          <w:sz w:val="24"/>
+          <w:szCs w:val="24"/>
+        </w:rPr>
+        <w:t>`</w:t>
+      </w:r>
+    </w:p>
+    <w:p>
+      <w:pPr>
+        <w:spacing w:line="276" w:lineRule="auto"/>
+        <w:rPr>
+          <w:rFonts w:ascii="Times New Roman" w:hAnsi="Times New Roman" w:cs="Times New Roman"/>
+          <w:sz w:val="24"/>
+          <w:szCs w:val="24"/>
+        </w:rPr>
+      </w:pPr>
+    </w:p>
+    <w:p>
+      <w:pPr>
+        <w:spacing w:line="276" w:lineRule="auto"/>
+        <w:rPr>
+          <w:rFonts w:ascii="Times New Roman" w:hAnsi="Times New Roman" w:cs="Times New Roman"/>
+          <w:sz w:val="24"/>
+          <w:szCs w:val="24"/>
+        </w:rPr>
+      </w:pPr>
+    </w:p>
+    <w:p>
+      <w:pPr>
+        <w:spacing w:line="276" w:lineRule="auto"/>
+        <w:rPr>
+          <w:rFonts w:ascii="Times New Roman" w:hAnsi="Times New Roman" w:cs="Times New Roman"/>
+          <w:sz w:val="24"/>
+          <w:szCs w:val="24"/>
+        </w:rPr>
+      </w:pPr>
+    </w:p>
+    <w:p>
+      <w:pPr>
+        <w:spacing w:after="0" w:line="240" w:lineRule="auto"/>
+        <w:rPr>
+          <w:rFonts w:ascii="Times New Roman" w:eastAsia="Times New Roman" w:hAnsi="Times New Roman" w:cs="Times New Roman"/>
+          <w:sz w:val="24"/>
+          <w:szCs w:val="24"/>
+          <w:lang w:eastAsia="en-GB"/>
+        </w:rPr>
+      </w:pPr>
+      <w:r>
+        <w:rPr>
+          <w:rFonts w:ascii="Times New Roman" w:eastAsia="Times New Roman" w:hAnsi="Symbol" w:cs="Times New Roman"/>
+          <w:sz w:val="24"/>
+          <w:szCs w:val="24"/>
+          <w:lang w:eastAsia="en-GB"/>
+        </w:rPr>
+        <w:t></w:t>
+      </w:r>
+      <w:r>
+        <w:rPr>
+          <w:rFonts w:ascii="Times New Roman" w:eastAsia="Times New Roman" w:hAnsi="Times New Roman" w:cs="Times New Roman"/>
+          <w:sz w:val="24"/>
+          <w:szCs w:val="24"/>
+          <w:lang w:eastAsia="en-GB"/>
+        </w:rPr>
+        <w:t xml:space="preserve">  </w:t>
+      </w:r>
+      <w:r>
+        <w:rPr>
+          <w:rFonts w:ascii="Times New Roman" w:eastAsia="Times New Roman" w:hAnsi="Times New Roman" w:cs="Times New Roman"/>
+          <w:b/>
+          <w:bCs/>
+          <w:i/>
+          <w:iCs/>
+          <w:sz w:val="24"/>
+          <w:szCs w:val="24"/>
+          <w:lang w:eastAsia="en-GB"/>
+        </w:rPr>
+        <w:t xml:space="preserve">Resting ECG </w:t>
+      </w:r>
+      <w:r>
+        <w:rPr>
+          <w:rFonts w:ascii="Times New Roman" w:eastAsia="Times New Roman" w:hAnsi="Times New Roman" w:cs="Times New Roman"/>
+          <w:sz w:val="24"/>
+          <w:szCs w:val="24"/>
+          <w:lang w:eastAsia="en-GB"/>
+        </w:rPr>
+        <w:t>: displays resting electrocardiographic results</w:t>
+      </w:r>
+      <w:r>
+        <w:rPr>
+          <w:rFonts w:ascii="Times New Roman" w:eastAsia="Times New Roman" w:hAnsi="Times New Roman" w:cs="Times New Roman"/>
+          <w:sz w:val="24"/>
+          <w:szCs w:val="24"/>
+          <w:lang w:eastAsia="en-GB"/>
+        </w:rPr>
+        <w:br/>
+        <w:t>0 = normal</w:t>
+      </w:r>
+      <w:r>
+        <w:rPr>
+          <w:rFonts w:ascii="Times New Roman" w:eastAsia="Times New Roman" w:hAnsi="Times New Roman" w:cs="Times New Roman"/>
+          <w:sz w:val="24"/>
+          <w:szCs w:val="24"/>
+          <w:lang w:eastAsia="en-GB"/>
+        </w:rPr>
+        <w:br/>
+        <w:t>1 = having ST-T wave abnormality</w:t>
+      </w:r>
+      <w:r>
+        <w:rPr>
+          <w:rFonts w:ascii="Times New Roman" w:eastAsia="Times New Roman" w:hAnsi="Times New Roman" w:cs="Times New Roman"/>
+          <w:sz w:val="24"/>
+          <w:szCs w:val="24"/>
+          <w:lang w:eastAsia="en-GB"/>
+        </w:rPr>
+        <w:br/>
+        <w:t xml:space="preserve">2 = left ventricular </w:t>
+      </w:r>
+      <w:proofErr w:type="spellStart"/>
+      <w:r>
+        <w:rPr>
+          <w:rFonts w:ascii="Times New Roman" w:eastAsia="Times New Roman" w:hAnsi="Times New Roman" w:cs="Times New Roman"/>
+          <w:sz w:val="24"/>
+          <w:szCs w:val="24"/>
+          <w:lang w:eastAsia="en-GB"/>
+        </w:rPr>
+        <w:t>hyperthrophy</w:t>
+      </w:r>
+      <w:proofErr w:type="spellEnd"/>
+    </w:p>
+    <w:p>
+      <w:pPr>
+        <w:spacing w:after="0" w:line="240" w:lineRule="auto"/>
+        <w:rPr>
+          <w:rFonts w:ascii="Times New Roman" w:eastAsia="Times New Roman" w:hAnsi="Times New Roman" w:cs="Times New Roman"/>
+          <w:sz w:val="24"/>
+          <w:szCs w:val="24"/>
+          <w:lang w:eastAsia="en-GB"/>
+        </w:rPr>
+      </w:pPr>
+      <w:r>
+        <w:rPr>
+          <w:rFonts w:ascii="Times New Roman" w:eastAsia="Times New Roman" w:hAnsi="Symbol" w:cs="Times New Roman"/>
+          <w:sz w:val="24"/>
+          <w:szCs w:val="24"/>
+          <w:lang w:eastAsia="en-GB"/>
+        </w:rPr>
+        <w:t></w:t>
+      </w:r>
+      <w:r>
+        <w:rPr>
+          <w:rFonts w:ascii="Times New Roman" w:eastAsia="Times New Roman" w:hAnsi="Times New Roman" w:cs="Times New Roman"/>
+          <w:sz w:val="24"/>
+          <w:szCs w:val="24"/>
+          <w:lang w:eastAsia="en-GB"/>
+        </w:rPr>
+        <w:t xml:space="preserve">  </w:t>
+      </w:r>
+      <w:r>
+        <w:rPr>
+          <w:rFonts w:ascii="Times New Roman" w:eastAsia="Times New Roman" w:hAnsi="Times New Roman" w:cs="Times New Roman"/>
+          <w:b/>
+          <w:bCs/>
+          <w:i/>
+          <w:iCs/>
+          <w:sz w:val="24"/>
+          <w:szCs w:val="24"/>
+          <w:lang w:eastAsia="en-GB"/>
+        </w:rPr>
+        <w:t xml:space="preserve">Max heart rate achieved </w:t>
+      </w:r>
+      <w:r>
+        <w:rPr>
+          <w:rFonts w:ascii="Times New Roman" w:eastAsia="Times New Roman" w:hAnsi="Times New Roman" w:cs="Times New Roman"/>
+          <w:sz w:val="24"/>
+          <w:szCs w:val="24"/>
+          <w:lang w:eastAsia="en-GB"/>
+        </w:rPr>
+        <w:t>: displays the max heart rate achieved by an individual.</w:t>
+      </w:r>
+    </w:p>
+    <w:p>
+      <w:pPr>
+        <w:spacing w:after="0" w:line="240" w:lineRule="auto"/>
+        <w:rPr>
+          <w:rFonts w:ascii="Times New Roman" w:eastAsia="Times New Roman" w:hAnsi="Times New Roman" w:cs="Times New Roman"/>
+          <w:sz w:val="24"/>
+          <w:szCs w:val="24"/>
+          <w:lang w:eastAsia="en-GB"/>
+        </w:rPr>
+      </w:pPr>
+      <w:r>
+        <w:rPr>
+          <w:rFonts w:ascii="Times New Roman" w:eastAsia="Times New Roman" w:hAnsi="Symbol" w:cs="Times New Roman"/>
+          <w:sz w:val="24"/>
+          <w:szCs w:val="24"/>
+          <w:lang w:eastAsia="en-GB"/>
+        </w:rPr>
+        <w:t></w:t>
+      </w:r>
+      <w:r>
+        <w:rPr>
+          <w:rFonts w:ascii="Times New Roman" w:eastAsia="Times New Roman" w:hAnsi="Times New Roman" w:cs="Times New Roman"/>
+          <w:sz w:val="24"/>
+          <w:szCs w:val="24"/>
+          <w:lang w:eastAsia="en-GB"/>
+        </w:rPr>
+        <w:t xml:space="preserve">  </w:t>
+      </w:r>
+      <w:r>
+        <w:rPr>
+          <w:rFonts w:ascii="Times New Roman" w:eastAsia="Times New Roman" w:hAnsi="Times New Roman" w:cs="Times New Roman"/>
+          <w:b/>
+          <w:bCs/>
+          <w:i/>
+          <w:iCs/>
+          <w:sz w:val="24"/>
+          <w:szCs w:val="24"/>
+          <w:lang w:eastAsia="en-GB"/>
+        </w:rPr>
+        <w:t>Exercise induced angina</w:t>
+      </w:r>
+      <w:r>
+        <w:rPr>
+          <w:rFonts w:ascii="Times New Roman" w:eastAsia="Times New Roman" w:hAnsi="Times New Roman" w:cs="Times New Roman"/>
+          <w:sz w:val="24"/>
+          <w:szCs w:val="24"/>
+          <w:lang w:eastAsia="en-GB"/>
+        </w:rPr>
+        <w:t xml:space="preserve"> : </w:t>
+      </w:r>
+      <w:r>
+        <w:rPr>
+          <w:rFonts w:ascii="Times New Roman" w:eastAsia="Times New Roman" w:hAnsi="Times New Roman" w:cs="Times New Roman"/>
+          <w:sz w:val="24"/>
+          <w:szCs w:val="24"/>
+          <w:lang w:eastAsia="en-GB"/>
+        </w:rPr>
+        <w:br/>
+        <w:t>1 = yes</w:t>
+      </w:r>
+      <w:r>
+        <w:rPr>
+          <w:rFonts w:ascii="Times New Roman" w:eastAsia="Times New Roman" w:hAnsi="Times New Roman" w:cs="Times New Roman"/>
+          <w:sz w:val="24"/>
+          <w:szCs w:val="24"/>
+          <w:lang w:eastAsia="en-GB"/>
+        </w:rPr>
+        <w:br/>
+        <w:t>0 = no</w:t>
+      </w:r>
+    </w:p>
+    <w:p>
+      <w:pPr>
+        <w:spacing w:after="0" w:line="240" w:lineRule="auto"/>
+        <w:rPr>
+          <w:rFonts w:ascii="Times New Roman" w:eastAsia="Times New Roman" w:hAnsi="Times New Roman" w:cs="Times New Roman"/>
+          <w:sz w:val="24"/>
+          <w:szCs w:val="24"/>
+          <w:lang w:eastAsia="en-GB"/>
+        </w:rPr>
+      </w:pPr>
+      <w:r>
+        <w:rPr>
+          <w:rFonts w:ascii="Times New Roman" w:eastAsia="Times New Roman" w:hAnsi="Symbol" w:cs="Times New Roman"/>
+          <w:sz w:val="24"/>
+          <w:szCs w:val="24"/>
+          <w:lang w:eastAsia="en-GB"/>
+        </w:rPr>
+        <w:t></w:t>
+      </w:r>
+      <w:r>
+        <w:rPr>
+          <w:rFonts w:ascii="Times New Roman" w:eastAsia="Times New Roman" w:hAnsi="Times New Roman" w:cs="Times New Roman"/>
+          <w:sz w:val="24"/>
+          <w:szCs w:val="24"/>
+          <w:lang w:eastAsia="en-GB"/>
+        </w:rPr>
+        <w:t xml:space="preserve">  </w:t>
+      </w:r>
+      <w:r>
+        <w:rPr>
+          <w:rFonts w:ascii="Times New Roman" w:eastAsia="Times New Roman" w:hAnsi="Times New Roman" w:cs="Times New Roman"/>
+          <w:b/>
+          <w:bCs/>
+          <w:i/>
+          <w:iCs/>
+          <w:sz w:val="24"/>
+          <w:szCs w:val="24"/>
+          <w:lang w:eastAsia="en-GB"/>
+        </w:rPr>
+        <w:t>ST depression induced by exercise relative to rest</w:t>
+      </w:r>
+      <w:r>
+        <w:rPr>
+          <w:rFonts w:ascii="Times New Roman" w:eastAsia="Times New Roman" w:hAnsi="Times New Roman" w:cs="Times New Roman"/>
+          <w:sz w:val="24"/>
+          <w:szCs w:val="24"/>
+          <w:lang w:eastAsia="en-GB"/>
+        </w:rPr>
+        <w:t xml:space="preserve"> : displays the value which is integer or float.</w:t>
+      </w:r>
+    </w:p>
+    <w:p>
+      <w:pPr>
+        <w:spacing w:after="0" w:line="240" w:lineRule="auto"/>
+        <w:rPr>
+          <w:rFonts w:ascii="Times New Roman" w:eastAsia="Times New Roman" w:hAnsi="Times New Roman" w:cs="Times New Roman"/>
+          <w:sz w:val="24"/>
+          <w:szCs w:val="24"/>
+          <w:lang w:eastAsia="en-GB"/>
+        </w:rPr>
+      </w:pPr>
+      <w:r>
+        <w:rPr>
+          <w:rFonts w:ascii="Times New Roman" w:eastAsia="Times New Roman" w:hAnsi="Symbol" w:cs="Times New Roman"/>
+          <w:sz w:val="24"/>
+          <w:szCs w:val="24"/>
+          <w:lang w:eastAsia="en-GB"/>
+        </w:rPr>
+        <w:t></w:t>
+      </w:r>
+      <w:r>
+        <w:rPr>
+          <w:rFonts w:ascii="Times New Roman" w:eastAsia="Times New Roman" w:hAnsi="Times New Roman" w:cs="Times New Roman"/>
+          <w:sz w:val="24"/>
+          <w:szCs w:val="24"/>
+          <w:lang w:eastAsia="en-GB"/>
+        </w:rPr>
+        <w:t xml:space="preserve">  </w:t>
+      </w:r>
+      <w:r>
+        <w:rPr>
+          <w:rFonts w:ascii="Times New Roman" w:eastAsia="Times New Roman" w:hAnsi="Times New Roman" w:cs="Times New Roman"/>
+          <w:b/>
+          <w:bCs/>
+          <w:i/>
+          <w:iCs/>
+          <w:sz w:val="24"/>
+          <w:szCs w:val="24"/>
+          <w:lang w:eastAsia="en-GB"/>
+        </w:rPr>
+        <w:t>Peak exercise ST segment</w:t>
+      </w:r>
+      <w:r>
+        <w:rPr>
+          <w:rFonts w:ascii="Times New Roman" w:eastAsia="Times New Roman" w:hAnsi="Times New Roman" w:cs="Times New Roman"/>
+          <w:sz w:val="24"/>
+          <w:szCs w:val="24"/>
+          <w:lang w:eastAsia="en-GB"/>
+        </w:rPr>
+        <w:t xml:space="preserve"> : </w:t>
+      </w:r>
+      <w:r>
+        <w:rPr>
+          <w:rFonts w:ascii="Times New Roman" w:eastAsia="Times New Roman" w:hAnsi="Times New Roman" w:cs="Times New Roman"/>
+          <w:sz w:val="24"/>
+          <w:szCs w:val="24"/>
+          <w:lang w:eastAsia="en-GB"/>
+        </w:rPr>
+        <w:br/>
+        <w:t>1 = upsloping</w:t>
+      </w:r>
+      <w:r>
+        <w:rPr>
+          <w:rFonts w:ascii="Times New Roman" w:eastAsia="Times New Roman" w:hAnsi="Times New Roman" w:cs="Times New Roman"/>
+          <w:sz w:val="24"/>
+          <w:szCs w:val="24"/>
+          <w:lang w:eastAsia="en-GB"/>
+        </w:rPr>
+        <w:br/>
+        <w:t>2 = flat</w:t>
+      </w:r>
+      <w:r>
+        <w:rPr>
+          <w:rFonts w:ascii="Times New Roman" w:eastAsia="Times New Roman" w:hAnsi="Times New Roman" w:cs="Times New Roman"/>
+          <w:sz w:val="24"/>
+          <w:szCs w:val="24"/>
+          <w:lang w:eastAsia="en-GB"/>
+        </w:rPr>
+        <w:br/>
+        <w:t>3 = downsloping</w:t>
+      </w:r>
+    </w:p>
+    <w:p>
+      <w:pPr>
+        <w:spacing w:after="0" w:line="240" w:lineRule="auto"/>
+        <w:rPr>
+          <w:rFonts w:ascii="Times New Roman" w:eastAsia="Times New Roman" w:hAnsi="Times New Roman" w:cs="Times New Roman"/>
+          <w:sz w:val="24"/>
+          <w:szCs w:val="24"/>
+          <w:lang w:eastAsia="en-GB"/>
+        </w:rPr>
+      </w:pPr>
+      <w:r>
+        <w:rPr>
+          <w:rFonts w:ascii="Times New Roman" w:eastAsia="Times New Roman" w:hAnsi="Symbol" w:cs="Times New Roman"/>
+          <w:sz w:val="24"/>
+          <w:szCs w:val="24"/>
+          <w:lang w:eastAsia="en-GB"/>
+        </w:rPr>
+        <w:t></w:t>
+      </w:r>
+      <w:r>
+        <w:rPr>
+          <w:rFonts w:ascii="Times New Roman" w:eastAsia="Times New Roman" w:hAnsi="Times New Roman" w:cs="Times New Roman"/>
+          <w:sz w:val="24"/>
+          <w:szCs w:val="24"/>
+          <w:lang w:eastAsia="en-GB"/>
+        </w:rPr>
+        <w:t xml:space="preserve">  </w:t>
+      </w:r>
+      <w:r>
+        <w:rPr>
+          <w:rFonts w:ascii="Times New Roman" w:eastAsia="Times New Roman" w:hAnsi="Times New Roman" w:cs="Times New Roman"/>
+          <w:b/>
+          <w:bCs/>
+          <w:i/>
+          <w:iCs/>
+          <w:sz w:val="24"/>
+          <w:szCs w:val="24"/>
+          <w:lang w:eastAsia="en-GB"/>
+        </w:rPr>
+        <w:t xml:space="preserve">Number of major vessels (0–3) </w:t>
+      </w:r>
+      <w:proofErr w:type="spellStart"/>
+      <w:r>
+        <w:rPr>
+          <w:rFonts w:ascii="Times New Roman" w:eastAsia="Times New Roman" w:hAnsi="Times New Roman" w:cs="Times New Roman"/>
+          <w:b/>
+          <w:bCs/>
+          <w:i/>
+          <w:iCs/>
+          <w:sz w:val="24"/>
+          <w:szCs w:val="24"/>
+          <w:lang w:eastAsia="en-GB"/>
+        </w:rPr>
+        <w:t>colored</w:t>
+      </w:r>
+      <w:proofErr w:type="spellEnd"/>
+      <w:r>
+        <w:rPr>
+          <w:rFonts w:ascii="Times New Roman" w:eastAsia="Times New Roman" w:hAnsi="Times New Roman" w:cs="Times New Roman"/>
+          <w:b/>
+          <w:bCs/>
+          <w:i/>
+          <w:iCs/>
+          <w:sz w:val="24"/>
+          <w:szCs w:val="24"/>
+          <w:lang w:eastAsia="en-GB"/>
+        </w:rPr>
+        <w:t xml:space="preserve"> by </w:t>
+      </w:r>
+      <w:proofErr w:type="spellStart"/>
+      <w:r>
+        <w:rPr>
+          <w:rFonts w:ascii="Times New Roman" w:eastAsia="Times New Roman" w:hAnsi="Times New Roman" w:cs="Times New Roman"/>
+          <w:b/>
+          <w:bCs/>
+          <w:i/>
+          <w:iCs/>
+          <w:sz w:val="24"/>
+          <w:szCs w:val="24"/>
+          <w:lang w:eastAsia="en-GB"/>
+        </w:rPr>
+        <w:t>flourosopy</w:t>
+      </w:r>
+      <w:proofErr w:type="spellEnd"/>
+      <w:r>
+        <w:rPr>
+          <w:rFonts w:ascii="Times New Roman" w:eastAsia="Times New Roman" w:hAnsi="Times New Roman" w:cs="Times New Roman"/>
+          <w:sz w:val="24"/>
+          <w:szCs w:val="24"/>
+          <w:lang w:eastAsia="en-GB"/>
+        </w:rPr>
+        <w:t xml:space="preserve"> : displays the value as integer or float.</w:t>
+      </w:r>
+    </w:p>
+    <w:p>
+      <w:pPr>
+        <w:spacing w:after="0" w:line="240" w:lineRule="auto"/>
+        <w:rPr>
+          <w:rFonts w:ascii="Times New Roman" w:eastAsia="Times New Roman" w:hAnsi="Times New Roman" w:cs="Times New Roman"/>
+          <w:sz w:val="24"/>
+          <w:szCs w:val="24"/>
+          <w:lang w:eastAsia="en-GB"/>
+        </w:rPr>
+      </w:pPr>
+      <w:r>
+        <w:rPr>
+          <w:rFonts w:ascii="Times New Roman" w:eastAsia="Times New Roman" w:hAnsi="Symbol" w:cs="Times New Roman"/>
+          <w:sz w:val="24"/>
+          <w:szCs w:val="24"/>
+          <w:lang w:eastAsia="en-GB"/>
+        </w:rPr>
+        <w:t></w:t>
+      </w:r>
+      <w:r>
+        <w:rPr>
+          <w:rFonts w:ascii="Times New Roman" w:eastAsia="Times New Roman" w:hAnsi="Times New Roman" w:cs="Times New Roman"/>
+          <w:sz w:val="24"/>
+          <w:szCs w:val="24"/>
+          <w:lang w:eastAsia="en-GB"/>
+        </w:rPr>
+        <w:t xml:space="preserve">  </w:t>
+      </w:r>
+      <w:proofErr w:type="spellStart"/>
+      <w:r>
+        <w:rPr>
+          <w:rFonts w:ascii="Times New Roman" w:eastAsia="Times New Roman" w:hAnsi="Times New Roman" w:cs="Times New Roman"/>
+          <w:b/>
+          <w:bCs/>
+          <w:i/>
+          <w:iCs/>
+          <w:sz w:val="24"/>
+          <w:szCs w:val="24"/>
+          <w:lang w:eastAsia="en-GB"/>
+        </w:rPr>
+        <w:t>Thal</w:t>
+      </w:r>
+      <w:proofErr w:type="spellEnd"/>
+      <w:r>
+        <w:rPr>
+          <w:rFonts w:ascii="Times New Roman" w:eastAsia="Times New Roman" w:hAnsi="Times New Roman" w:cs="Times New Roman"/>
+          <w:sz w:val="24"/>
+          <w:szCs w:val="24"/>
+          <w:lang w:eastAsia="en-GB"/>
+        </w:rPr>
+        <w:t xml:space="preserve"> : displays the thalassemia :</w:t>
+      </w:r>
+      <w:r>
+        <w:rPr>
+          <w:rFonts w:ascii="Times New Roman" w:eastAsia="Times New Roman" w:hAnsi="Times New Roman" w:cs="Times New Roman"/>
+          <w:sz w:val="24"/>
+          <w:szCs w:val="24"/>
+          <w:lang w:eastAsia="en-GB"/>
+        </w:rPr>
+        <w:br/>
+        <w:t>3 = normal</w:t>
+      </w:r>
+      <w:r>
+        <w:rPr>
+          <w:rFonts w:ascii="Times New Roman" w:eastAsia="Times New Roman" w:hAnsi="Times New Roman" w:cs="Times New Roman"/>
+          <w:sz w:val="24"/>
+          <w:szCs w:val="24"/>
+          <w:lang w:eastAsia="en-GB"/>
+        </w:rPr>
+        <w:br/>
+        <w:t>6 = fixed defect</w:t>
+      </w:r>
+      <w:r>
+        <w:rPr>
+          <w:rFonts w:ascii="Times New Roman" w:eastAsia="Times New Roman" w:hAnsi="Times New Roman" w:cs="Times New Roman"/>
+          <w:sz w:val="24"/>
+          <w:szCs w:val="24"/>
+          <w:lang w:eastAsia="en-GB"/>
+        </w:rPr>
+        <w:br/>
+        <w:t>7 = reversible defect</w:t>
+      </w:r>
+    </w:p>
+    <w:p>
+      <w:pPr>
+        <w:spacing w:line="276" w:lineRule="auto"/>
+        <w:rPr>
+          <w:rFonts w:ascii="Times New Roman" w:hAnsi="Times New Roman" w:cs="Times New Roman"/>
+          <w:sz w:val="24"/>
+          <w:szCs w:val="24"/>
+        </w:rPr>
+      </w:pPr>
+      <w:r>
+        <w:rPr>
+          <w:rFonts w:ascii="Times New Roman" w:eastAsia="Times New Roman" w:hAnsi="Symbol" w:cs="Times New Roman"/>
+          <w:sz w:val="24"/>
+          <w:szCs w:val="24"/>
+          <w:lang w:eastAsia="en-GB"/>
+        </w:rPr>
+        <w:t></w:t>
+      </w:r>
+      <w:r>
+        <w:rPr>
+          <w:rFonts w:ascii="Times New Roman" w:eastAsia="Times New Roman" w:hAnsi="Times New Roman" w:cs="Times New Roman"/>
+          <w:sz w:val="24"/>
+          <w:szCs w:val="24"/>
+          <w:lang w:eastAsia="en-GB"/>
+        </w:rPr>
+        <w:t xml:space="preserve">  </w:t>
+      </w:r>
+      <w:r>
+        <w:rPr>
+          <w:rFonts w:ascii="Times New Roman" w:eastAsia="Times New Roman" w:hAnsi="Times New Roman" w:cs="Times New Roman"/>
+          <w:b/>
+          <w:bCs/>
+          <w:i/>
+          <w:iCs/>
+          <w:sz w:val="24"/>
+          <w:szCs w:val="24"/>
+          <w:lang w:eastAsia="en-GB"/>
+        </w:rPr>
+        <w:t>Diagnosis of heart disease</w:t>
+      </w:r>
+      <w:r>
+        <w:rPr>
+          <w:rFonts w:ascii="Times New Roman" w:eastAsia="Times New Roman" w:hAnsi="Times New Roman" w:cs="Times New Roman"/>
+          <w:sz w:val="24"/>
+          <w:szCs w:val="24"/>
+          <w:lang w:eastAsia="en-GB"/>
+        </w:rPr>
+        <w:t xml:space="preserve"> : Displays whether the individual is suffering from heart disease or not : </w:t>
+      </w:r>
+      <w:r>
+        <w:rPr>
+          <w:rFonts w:ascii="Times New Roman" w:eastAsia="Times New Roman" w:hAnsi="Times New Roman" w:cs="Times New Roman"/>
+          <w:sz w:val="24"/>
+          <w:szCs w:val="24"/>
+          <w:lang w:eastAsia="en-GB"/>
+        </w:rPr>
+        <w:br/>
+        <w:t xml:space="preserve">0 = absence </w:t>
+      </w:r>
+      <w:r>
+        <w:rPr>
+          <w:rFonts w:ascii="Times New Roman" w:eastAsia="Times New Roman" w:hAnsi="Times New Roman" w:cs="Times New Roman"/>
+          <w:sz w:val="24"/>
+          <w:szCs w:val="24"/>
+          <w:lang w:eastAsia="en-GB"/>
+        </w:rPr>
+        <w:br/>
+        <w:t>1, 2, 3, 4 = present.</w:t>
+      </w:r>
     </w:p>
     <w:sectPr>
       <w:pgSz w:w="11906" w:h="16838"/>
@@ -859,6 +3107,178 @@
 <file path=word/numbering.xml><?xml version="1.0" encoding="utf-8"?>
 <w:numbering xmlns:wpc="http://schemas.microsoft.com/office/word/2010/wordprocessingCanvas" xmlns:cx="http://schemas.microsoft.com/office/drawing/2014/chartex" xmlns:cx1="http://schemas.microsoft.com/office/drawing/2015/9/8/chartex" xmlns:cx2="http://schemas.microsoft.com/office/drawing/2015/10/21/chartex" xmlns:cx3="http://schemas.microsoft.com/office/drawing/2016/5/9/chartex" xmlns:cx4="http://schemas.microsoft.com/office/drawing/2016/5/10/chartex" xmlns:cx5="http://schemas.microsoft.com/office/drawing/2016/5/11/chartex" xmlns:cx6="http://schemas.microsoft.com/office/drawing/2016/5/12/chartex" xmlns:cx7="http://schemas.microsoft.com/office/drawing/2016/5/13/chartex" xmlns:cx8="http://schemas.microsoft.com/office/drawing/2016/5/14/chartex" xmlns:mc="http://schemas.openxmlformats.org/markup-compatibility/2006" xmlns:aink="http://schemas.microsoft.com/office/drawing/2016/ink" xmlns:am3d="http://schemas.microsoft.com/office/drawing/2017/model3d" xmlns:o="urn:schemas-microsoft-com:office:office" xmlns:r="http://schemas.openxmlformats.org/officeDocument/2006/relationships" xmlns:m="http://schemas.openxmlformats.org/officeDocument/2006/math" xmlns:v="urn:schemas-microsoft-com:vml" xmlns:wp14="http://schemas.microsoft.com/office/word/2010/wordprocessingDrawing" xmlns:wp="http://schemas.openxmlformats.org/drawingml/2006/wordprocessingDrawing" xmlns:w10="urn:schemas-microsoft-com:office:word" xmlns:w="http://schemas.openxmlformats.org/wordprocessingml/2006/main" xmlns:w14="http://schemas.microsoft.com/office/word/2010/wordml" xmlns:w15="http://schemas.microsoft.com/office/word/2012/wordml" xmlns:w16cid="http://schemas.microsoft.com/office/word/2016/wordml/cid" xmlns:w16se="http://schemas.microsoft.com/office/word/2015/wordml/symex" xmlns:wpg="http://schemas.microsoft.com/office/word/2010/wordprocessingGroup" xmlns:wpi="http://schemas.microsoft.com/office/word/2010/wordprocessingInk" xmlns:wne="http://schemas.microsoft.com/office/word/2006/wordml" xmlns:wps="http://schemas.microsoft.com/office/word/2010/wordprocessingShape" mc:Ignorable="w14 w15 w16se w16cid wp14">
   <w:abstractNum w:abstractNumId="0" w15:restartNumberingAfterBreak="0">
+    <w:nsid w:val="20731C1C"/>
+    <w:multiLevelType w:val="hybridMultilevel"/>
+    <w:tmpl w:val="05EEF69E"/>
+    <w:lvl w:ilvl="0" w:tplc="0809000F">
+      <w:start w:val="1"/>
+      <w:numFmt w:val="decimal"/>
+      <w:lvlText w:val="%1."/>
+      <w:lvlJc w:val="left"/>
+      <w:pPr>
+        <w:ind w:left="720" w:hanging="360"/>
+      </w:pPr>
+    </w:lvl>
+    <w:lvl w:ilvl="1" w:tplc="08090019">
+      <w:start w:val="1"/>
+      <w:numFmt w:val="lowerLetter"/>
+      <w:lvlText w:val="%2."/>
+      <w:lvlJc w:val="left"/>
+      <w:pPr>
+        <w:ind w:left="1440" w:hanging="360"/>
+      </w:pPr>
+    </w:lvl>
+    <w:lvl w:ilvl="2" w:tplc="0809001B" w:tentative="1">
+      <w:start w:val="1"/>
+      <w:numFmt w:val="lowerRoman"/>
+      <w:lvlText w:val="%3."/>
+      <w:lvlJc w:val="right"/>
+      <w:pPr>
+        <w:ind w:left="2160" w:hanging="180"/>
+      </w:pPr>
+    </w:lvl>
+    <w:lvl w:ilvl="3" w:tplc="0809000F" w:tentative="1">
+      <w:start w:val="1"/>
+      <w:numFmt w:val="decimal"/>
+      <w:lvlText w:val="%4."/>
+      <w:lvlJc w:val="left"/>
+      <w:pPr>
+        <w:ind w:left="2880" w:hanging="360"/>
+      </w:pPr>
+    </w:lvl>
+    <w:lvl w:ilvl="4" w:tplc="08090019" w:tentative="1">
+      <w:start w:val="1"/>
+      <w:numFmt w:val="lowerLetter"/>
+      <w:lvlText w:val="%5."/>
+      <w:lvlJc w:val="left"/>
+      <w:pPr>
+        <w:ind w:left="3600" w:hanging="360"/>
+      </w:pPr>
+    </w:lvl>
+    <w:lvl w:ilvl="5" w:tplc="0809001B" w:tentative="1">
+      <w:start w:val="1"/>
+      <w:numFmt w:val="lowerRoman"/>
+      <w:lvlText w:val="%6."/>
+      <w:lvlJc w:val="right"/>
+      <w:pPr>
+        <w:ind w:left="4320" w:hanging="180"/>
+      </w:pPr>
+    </w:lvl>
+    <w:lvl w:ilvl="6" w:tplc="0809000F" w:tentative="1">
+      <w:start w:val="1"/>
+      <w:numFmt w:val="decimal"/>
+      <w:lvlText w:val="%7."/>
+      <w:lvlJc w:val="left"/>
+      <w:pPr>
+        <w:ind w:left="5040" w:hanging="360"/>
+      </w:pPr>
+    </w:lvl>
+    <w:lvl w:ilvl="7" w:tplc="08090019" w:tentative="1">
+      <w:start w:val="1"/>
+      <w:numFmt w:val="lowerLetter"/>
+      <w:lvlText w:val="%8."/>
+      <w:lvlJc w:val="left"/>
+      <w:pPr>
+        <w:ind w:left="5760" w:hanging="360"/>
+      </w:pPr>
+    </w:lvl>
+    <w:lvl w:ilvl="8" w:tplc="0809001B" w:tentative="1">
+      <w:start w:val="1"/>
+      <w:numFmt w:val="lowerRoman"/>
+      <w:lvlText w:val="%9."/>
+      <w:lvlJc w:val="right"/>
+      <w:pPr>
+        <w:ind w:left="6480" w:hanging="180"/>
+      </w:pPr>
+    </w:lvl>
+  </w:abstractNum>
+  <w:abstractNum w:abstractNumId="1" w15:restartNumberingAfterBreak="0">
+    <w:nsid w:val="4C245560"/>
+    <w:multiLevelType w:val="hybridMultilevel"/>
+    <w:tmpl w:val="3B1AC0EC"/>
+    <w:lvl w:ilvl="0" w:tplc="0809000F">
+      <w:start w:val="1"/>
+      <w:numFmt w:val="decimal"/>
+      <w:lvlText w:val="%1."/>
+      <w:lvlJc w:val="left"/>
+      <w:pPr>
+        <w:ind w:left="720" w:hanging="360"/>
+      </w:pPr>
+    </w:lvl>
+    <w:lvl w:ilvl="1" w:tplc="08090019" w:tentative="1">
+      <w:start w:val="1"/>
+      <w:numFmt w:val="lowerLetter"/>
+      <w:lvlText w:val="%2."/>
+      <w:lvlJc w:val="left"/>
+      <w:pPr>
+        <w:ind w:left="1440" w:hanging="360"/>
+      </w:pPr>
+    </w:lvl>
+    <w:lvl w:ilvl="2" w:tplc="0809001B" w:tentative="1">
+      <w:start w:val="1"/>
+      <w:numFmt w:val="lowerRoman"/>
+      <w:lvlText w:val="%3."/>
+      <w:lvlJc w:val="right"/>
+      <w:pPr>
+        <w:ind w:left="2160" w:hanging="180"/>
+      </w:pPr>
+    </w:lvl>
+    <w:lvl w:ilvl="3" w:tplc="0809000F" w:tentative="1">
+      <w:start w:val="1"/>
+      <w:numFmt w:val="decimal"/>
+      <w:lvlText w:val="%4."/>
+      <w:lvlJc w:val="left"/>
+      <w:pPr>
+        <w:ind w:left="2880" w:hanging="360"/>
+      </w:pPr>
+    </w:lvl>
+    <w:lvl w:ilvl="4" w:tplc="08090019" w:tentative="1">
+      <w:start w:val="1"/>
+      <w:numFmt w:val="lowerLetter"/>
+      <w:lvlText w:val="%5."/>
+      <w:lvlJc w:val="left"/>
+      <w:pPr>
+        <w:ind w:left="3600" w:hanging="360"/>
+      </w:pPr>
+    </w:lvl>
+    <w:lvl w:ilvl="5" w:tplc="0809001B" w:tentative="1">
+      <w:start w:val="1"/>
+      <w:numFmt w:val="lowerRoman"/>
+      <w:lvlText w:val="%6."/>
+      <w:lvlJc w:val="right"/>
+      <w:pPr>
+        <w:ind w:left="4320" w:hanging="180"/>
+      </w:pPr>
+    </w:lvl>
+    <w:lvl w:ilvl="6" w:tplc="0809000F" w:tentative="1">
+      <w:start w:val="1"/>
+      <w:numFmt w:val="decimal"/>
+      <w:lvlText w:val="%7."/>
+      <w:lvlJc w:val="left"/>
+      <w:pPr>
+        <w:ind w:left="5040" w:hanging="360"/>
+      </w:pPr>
+    </w:lvl>
+    <w:lvl w:ilvl="7" w:tplc="08090019" w:tentative="1">
+      <w:start w:val="1"/>
+      <w:numFmt w:val="lowerLetter"/>
+      <w:lvlText w:val="%8."/>
+      <w:lvlJc w:val="left"/>
+      <w:pPr>
+        <w:ind w:left="5760" w:hanging="360"/>
+      </w:pPr>
+    </w:lvl>
+    <w:lvl w:ilvl="8" w:tplc="0809001B" w:tentative="1">
+      <w:start w:val="1"/>
+      <w:numFmt w:val="lowerRoman"/>
+      <w:lvlText w:val="%9."/>
+      <w:lvlJc w:val="right"/>
+      <w:pPr>
+        <w:ind w:left="6480" w:hanging="180"/>
+      </w:pPr>
+    </w:lvl>
+  </w:abstractNum>
+  <w:abstractNum w:abstractNumId="2" w15:restartNumberingAfterBreak="0">
     <w:nsid w:val="5C2A11A6"/>
     <w:multiLevelType w:val="multilevel"/>
     <w:tmpl w:val="819EF9EC"/>
@@ -972,6 +3392,12 @@
     </w:lvl>
   </w:abstractNum>
   <w:num w:numId="1">
+    <w:abstractNumId w:val="2"/>
+  </w:num>
+  <w:num w:numId="2">
+    <w:abstractNumId w:val="1"/>
+  </w:num>
+  <w:num w:numId="3">
     <w:abstractNumId w:val="0"/>
   </w:num>
 </w:numbering>
@@ -1477,6 +3903,28 @@
       <w:szCs w:val="32"/>
     </w:rPr>
   </w:style>
+  <w:style w:type="paragraph" w:styleId="ListParagraph">
+    <w:name w:val="List Paragraph"/>
+    <w:basedOn w:val="Normal"/>
+    <w:uiPriority w:val="34"/>
+    <w:qFormat/>
+    <w:rsid w:val="005A2F2B"/>
+    <w:pPr>
+      <w:ind w:left="720"/>
+      <w:contextualSpacing/>
+    </w:pPr>
+  </w:style>
+  <w:style w:type="character" w:styleId="Emphasis">
+    <w:name w:val="Emphasis"/>
+    <w:basedOn w:val="DefaultParagraphFont"/>
+    <w:uiPriority w:val="20"/>
+    <w:qFormat/>
+    <w:rsid w:val="00470CF6"/>
+    <w:rPr>
+      <w:i/>
+      <w:iCs/>
+    </w:rPr>
+  </w:style>
 </w:styles>
 </file>
 

</xml_diff>

<commit_message>
Results Heart Disease Report
Added some parts to the "Results" section as specified in the final report requirements. Also made some Density Plots to add later
</commit_message>
<xml_diff>
--- a/Heart Disease Report.docx
+++ b/Heart Disease Report.docx
@@ -1042,7 +1042,15 @@
           <w:sz w:val="24"/>
           <w:szCs w:val="24"/>
         </w:rPr>
-        <w:t>resting blood pressure measured in mmHg on admission to the hospital</w:t>
+        <w:t>R</w:t>
+      </w:r>
+      <w:r>
+        <w:rPr>
+          <w:rFonts w:ascii="Times New Roman" w:hAnsi="Times New Roman" w:cs="Times New Roman"/>
+          <w:sz w:val="24"/>
+          <w:szCs w:val="24"/>
+        </w:rPr>
+        <w:t>esting blood pressure measured in mmHg on admission to the hospital</w:t>
       </w:r>
     </w:p>
     <w:p>
@@ -1201,25 +1209,7 @@
           <w:sz w:val="24"/>
           <w:szCs w:val="24"/>
         </w:rPr>
-        <w:t xml:space="preserve"> will prevent </w:t>
-      </w:r>
-      <w:proofErr w:type="spellStart"/>
-      <w:r>
-        <w:rPr>
-          <w:rFonts w:ascii="Times New Roman" w:hAnsi="Times New Roman" w:cs="Times New Roman"/>
-          <w:sz w:val="24"/>
-          <w:szCs w:val="24"/>
-        </w:rPr>
-        <w:t>bloodflow</w:t>
-      </w:r>
-      <w:proofErr w:type="spellEnd"/>
-      <w:r>
-        <w:rPr>
-          <w:rFonts w:ascii="Times New Roman" w:hAnsi="Times New Roman" w:cs="Times New Roman"/>
-          <w:sz w:val="24"/>
-          <w:szCs w:val="24"/>
-        </w:rPr>
-        <w:t xml:space="preserve"> and oxygen from reaching organs and tissues. (</w:t>
+        <w:t xml:space="preserve"> will prevent bloodflow and oxygen from reaching organs and tissues. (</w:t>
       </w:r>
       <w:hyperlink r:id="rId8" w:anchor="health-impact-of-serum-cholesterol" w:history="1">
         <w:r>
@@ -1312,25 +1302,7 @@
           <w:sz w:val="24"/>
           <w:szCs w:val="24"/>
         </w:rPr>
-        <w:t xml:space="preserve"> (</w:t>
-      </w:r>
-      <w:proofErr w:type="spellStart"/>
-      <w:r>
-        <w:rPr>
-          <w:rFonts w:ascii="Times New Roman" w:hAnsi="Times New Roman" w:cs="Times New Roman"/>
-          <w:sz w:val="24"/>
-          <w:szCs w:val="24"/>
-        </w:rPr>
-        <w:t>fbs</w:t>
-      </w:r>
-      <w:proofErr w:type="spellEnd"/>
-      <w:r>
-        <w:rPr>
-          <w:rFonts w:ascii="Times New Roman" w:hAnsi="Times New Roman" w:cs="Times New Roman"/>
-          <w:sz w:val="24"/>
-          <w:szCs w:val="24"/>
-        </w:rPr>
-        <w:t>)</w:t>
+        <w:t xml:space="preserve"> (fbs)</w:t>
       </w:r>
       <w:r>
         <w:rPr>
@@ -1394,7 +1366,6 @@
           <w:u w:val="single"/>
         </w:rPr>
       </w:pPr>
-      <w:proofErr w:type="spellStart"/>
       <w:r>
         <w:rPr>
           <w:rFonts w:ascii="Times New Roman" w:hAnsi="Times New Roman" w:cs="Times New Roman"/>
@@ -1413,7 +1384,6 @@
         </w:rPr>
         <w:t>estecg</w:t>
       </w:r>
-      <w:proofErr w:type="spellEnd"/>
     </w:p>
     <w:p>
       <w:pPr>
@@ -1467,25 +1437,7 @@
           <w:sz w:val="24"/>
           <w:szCs w:val="24"/>
         </w:rPr>
-        <w:t xml:space="preserve"> (Value = 1) or if it is probable or definite that the individual has left ventricular hypertrophy as defined by </w:t>
-      </w:r>
-      <w:proofErr w:type="spellStart"/>
-      <w:r>
-        <w:rPr>
-          <w:rFonts w:ascii="Times New Roman" w:hAnsi="Times New Roman" w:cs="Times New Roman"/>
-          <w:sz w:val="24"/>
-          <w:szCs w:val="24"/>
-        </w:rPr>
-        <w:t>Estes’criteria</w:t>
-      </w:r>
-      <w:proofErr w:type="spellEnd"/>
-      <w:r>
-        <w:rPr>
-          <w:rFonts w:ascii="Times New Roman" w:hAnsi="Times New Roman" w:cs="Times New Roman"/>
-          <w:sz w:val="24"/>
-          <w:szCs w:val="24"/>
-        </w:rPr>
-        <w:t>.</w:t>
+        <w:t xml:space="preserve"> (Value = 1) or if it is probable or definite that the individual has left ventricular hypertrophy as defined by Estes’criteria.</w:t>
       </w:r>
     </w:p>
     <w:p>
@@ -1514,7 +1466,6 @@
           <w:u w:val="single"/>
         </w:rPr>
       </w:pPr>
-      <w:proofErr w:type="spellStart"/>
       <w:r>
         <w:rPr>
           <w:rFonts w:ascii="Times New Roman" w:hAnsi="Times New Roman" w:cs="Times New Roman"/>
@@ -1524,47 +1475,36 @@
         </w:rPr>
         <w:t>thalach</w:t>
       </w:r>
-      <w:proofErr w:type="spellEnd"/>
-    </w:p>
-    <w:p>
-      <w:pPr>
-        <w:pStyle w:val="ListParagraph"/>
-        <w:spacing w:line="276" w:lineRule="auto"/>
-        <w:rPr>
-          <w:rFonts w:ascii="Times New Roman" w:hAnsi="Times New Roman" w:cs="Times New Roman"/>
-          <w:sz w:val="24"/>
-          <w:szCs w:val="24"/>
-          <w:u w:val="single"/>
-        </w:rPr>
-      </w:pPr>
-    </w:p>
-    <w:p>
-      <w:pPr>
-        <w:pStyle w:val="ListParagraph"/>
-        <w:spacing w:line="276" w:lineRule="auto"/>
-        <w:rPr>
-          <w:rFonts w:ascii="Times New Roman" w:hAnsi="Times New Roman" w:cs="Times New Roman"/>
-          <w:sz w:val="24"/>
-          <w:szCs w:val="24"/>
-        </w:rPr>
-      </w:pPr>
-      <w:proofErr w:type="spellStart"/>
-      <w:r>
-        <w:rPr>
-          <w:rFonts w:ascii="Times New Roman" w:hAnsi="Times New Roman" w:cs="Times New Roman"/>
-          <w:sz w:val="24"/>
-          <w:szCs w:val="24"/>
-        </w:rPr>
-        <w:t>thalach</w:t>
-      </w:r>
-      <w:proofErr w:type="spellEnd"/>
-      <w:r>
-        <w:rPr>
-          <w:rFonts w:ascii="Times New Roman" w:hAnsi="Times New Roman" w:cs="Times New Roman"/>
-          <w:sz w:val="24"/>
-          <w:szCs w:val="24"/>
-        </w:rPr>
-        <w:t xml:space="preserve"> is a quantitative variable showing the maximum heart rate achieved by the individual.</w:t>
+    </w:p>
+    <w:p>
+      <w:pPr>
+        <w:pStyle w:val="ListParagraph"/>
+        <w:spacing w:line="276" w:lineRule="auto"/>
+        <w:rPr>
+          <w:rFonts w:ascii="Times New Roman" w:hAnsi="Times New Roman" w:cs="Times New Roman"/>
+          <w:sz w:val="24"/>
+          <w:szCs w:val="24"/>
+          <w:u w:val="single"/>
+        </w:rPr>
+      </w:pPr>
+    </w:p>
+    <w:p>
+      <w:pPr>
+        <w:pStyle w:val="ListParagraph"/>
+        <w:spacing w:line="276" w:lineRule="auto"/>
+        <w:rPr>
+          <w:rFonts w:ascii="Times New Roman" w:hAnsi="Times New Roman" w:cs="Times New Roman"/>
+          <w:sz w:val="24"/>
+          <w:szCs w:val="24"/>
+        </w:rPr>
+      </w:pPr>
+      <w:r>
+        <w:rPr>
+          <w:rFonts w:ascii="Times New Roman" w:hAnsi="Times New Roman" w:cs="Times New Roman"/>
+          <w:sz w:val="24"/>
+          <w:szCs w:val="24"/>
+        </w:rPr>
+        <w:t>thalach is a quantitative variable showing the maximum heart rate achieved by the individual.</w:t>
       </w:r>
     </w:p>
     <w:p>
@@ -1593,7 +1533,6 @@
           <w:u w:val="single"/>
         </w:rPr>
       </w:pPr>
-      <w:proofErr w:type="spellStart"/>
       <w:r>
         <w:rPr>
           <w:rFonts w:ascii="Times New Roman" w:hAnsi="Times New Roman" w:cs="Times New Roman"/>
@@ -1612,55 +1551,36 @@
         </w:rPr>
         <w:t>xang</w:t>
       </w:r>
-      <w:proofErr w:type="spellEnd"/>
-    </w:p>
-    <w:p>
-      <w:pPr>
-        <w:pStyle w:val="ListParagraph"/>
-        <w:spacing w:line="276" w:lineRule="auto"/>
-        <w:rPr>
-          <w:rFonts w:ascii="Times New Roman" w:hAnsi="Times New Roman" w:cs="Times New Roman"/>
-          <w:sz w:val="24"/>
-          <w:szCs w:val="24"/>
-          <w:u w:val="single"/>
-        </w:rPr>
-      </w:pPr>
-    </w:p>
-    <w:p>
-      <w:pPr>
-        <w:pStyle w:val="ListParagraph"/>
-        <w:spacing w:line="276" w:lineRule="auto"/>
-        <w:rPr>
-          <w:rFonts w:ascii="Times New Roman" w:hAnsi="Times New Roman" w:cs="Times New Roman"/>
-          <w:sz w:val="24"/>
-          <w:szCs w:val="24"/>
-        </w:rPr>
-      </w:pPr>
-      <w:r>
-        <w:rPr>
-          <w:rFonts w:ascii="Times New Roman" w:hAnsi="Times New Roman" w:cs="Times New Roman"/>
-          <w:sz w:val="24"/>
-          <w:szCs w:val="24"/>
-        </w:rPr>
-        <w:t>Exercise induced angina (</w:t>
-      </w:r>
-      <w:proofErr w:type="spellStart"/>
-      <w:r>
-        <w:rPr>
-          <w:rFonts w:ascii="Times New Roman" w:hAnsi="Times New Roman" w:cs="Times New Roman"/>
-          <w:sz w:val="24"/>
-          <w:szCs w:val="24"/>
-        </w:rPr>
-        <w:t>exang</w:t>
-      </w:r>
-      <w:proofErr w:type="spellEnd"/>
-      <w:r>
-        <w:rPr>
-          <w:rFonts w:ascii="Times New Roman" w:hAnsi="Times New Roman" w:cs="Times New Roman"/>
-          <w:sz w:val="24"/>
-          <w:szCs w:val="24"/>
-        </w:rPr>
-        <w:t>) is a quantitative variable showing if the individual has suffered of an angina through exercising.</w:t>
+    </w:p>
+    <w:p>
+      <w:pPr>
+        <w:pStyle w:val="ListParagraph"/>
+        <w:spacing w:line="276" w:lineRule="auto"/>
+        <w:rPr>
+          <w:rFonts w:ascii="Times New Roman" w:hAnsi="Times New Roman" w:cs="Times New Roman"/>
+          <w:sz w:val="24"/>
+          <w:szCs w:val="24"/>
+          <w:u w:val="single"/>
+        </w:rPr>
+      </w:pPr>
+    </w:p>
+    <w:p>
+      <w:pPr>
+        <w:pStyle w:val="ListParagraph"/>
+        <w:spacing w:line="276" w:lineRule="auto"/>
+        <w:rPr>
+          <w:rFonts w:ascii="Times New Roman" w:hAnsi="Times New Roman" w:cs="Times New Roman"/>
+          <w:sz w:val="24"/>
+          <w:szCs w:val="24"/>
+        </w:rPr>
+      </w:pPr>
+      <w:r>
+        <w:rPr>
+          <w:rFonts w:ascii="Times New Roman" w:hAnsi="Times New Roman" w:cs="Times New Roman"/>
+          <w:sz w:val="24"/>
+          <w:szCs w:val="24"/>
+        </w:rPr>
+        <w:t>Exercise induced angina (exang) is a quantitative variable showing if the individual has suffered of an angina through exercising.</w:t>
       </w:r>
     </w:p>
     <w:p>
@@ -1702,7 +1622,6 @@
           <w:u w:val="single"/>
         </w:rPr>
       </w:pPr>
-      <w:proofErr w:type="spellStart"/>
       <w:r>
         <w:rPr>
           <w:rFonts w:ascii="Times New Roman" w:hAnsi="Times New Roman" w:cs="Times New Roman"/>
@@ -1721,47 +1640,36 @@
         </w:rPr>
         <w:t>ldpeak</w:t>
       </w:r>
-      <w:proofErr w:type="spellEnd"/>
-    </w:p>
-    <w:p>
-      <w:pPr>
-        <w:pStyle w:val="ListParagraph"/>
-        <w:spacing w:line="276" w:lineRule="auto"/>
-        <w:rPr>
-          <w:rFonts w:ascii="Times New Roman" w:hAnsi="Times New Roman" w:cs="Times New Roman"/>
-          <w:sz w:val="24"/>
-          <w:szCs w:val="24"/>
-          <w:u w:val="single"/>
-        </w:rPr>
-      </w:pPr>
-    </w:p>
-    <w:p>
-      <w:pPr>
-        <w:pStyle w:val="ListParagraph"/>
-        <w:spacing w:line="276" w:lineRule="auto"/>
-        <w:rPr>
-          <w:rFonts w:ascii="Times New Roman" w:hAnsi="Times New Roman" w:cs="Times New Roman"/>
-          <w:sz w:val="24"/>
-          <w:szCs w:val="24"/>
-        </w:rPr>
-      </w:pPr>
-      <w:proofErr w:type="spellStart"/>
-      <w:r>
-        <w:rPr>
-          <w:rFonts w:ascii="Times New Roman" w:hAnsi="Times New Roman" w:cs="Times New Roman"/>
-          <w:sz w:val="24"/>
-          <w:szCs w:val="24"/>
-        </w:rPr>
-        <w:t>oldpeak</w:t>
-      </w:r>
-      <w:proofErr w:type="spellEnd"/>
-      <w:r>
-        <w:rPr>
-          <w:rFonts w:ascii="Times New Roman" w:hAnsi="Times New Roman" w:cs="Times New Roman"/>
-          <w:sz w:val="24"/>
-          <w:szCs w:val="24"/>
-        </w:rPr>
-        <w:t xml:space="preserve"> is a value</w:t>
+    </w:p>
+    <w:p>
+      <w:pPr>
+        <w:pStyle w:val="ListParagraph"/>
+        <w:spacing w:line="276" w:lineRule="auto"/>
+        <w:rPr>
+          <w:rFonts w:ascii="Times New Roman" w:hAnsi="Times New Roman" w:cs="Times New Roman"/>
+          <w:sz w:val="24"/>
+          <w:szCs w:val="24"/>
+          <w:u w:val="single"/>
+        </w:rPr>
+      </w:pPr>
+    </w:p>
+    <w:p>
+      <w:pPr>
+        <w:pStyle w:val="ListParagraph"/>
+        <w:spacing w:line="276" w:lineRule="auto"/>
+        <w:rPr>
+          <w:rFonts w:ascii="Times New Roman" w:hAnsi="Times New Roman" w:cs="Times New Roman"/>
+          <w:sz w:val="24"/>
+          <w:szCs w:val="24"/>
+        </w:rPr>
+      </w:pPr>
+      <w:r>
+        <w:rPr>
+          <w:rFonts w:ascii="Times New Roman" w:hAnsi="Times New Roman" w:cs="Times New Roman"/>
+          <w:sz w:val="24"/>
+          <w:szCs w:val="24"/>
+        </w:rPr>
+        <w:t>oldpeak is a value</w:t>
       </w:r>
       <w:r>
         <w:rPr>
@@ -1850,15 +1758,63 @@
           <w:sz w:val="24"/>
           <w:szCs w:val="24"/>
         </w:rPr>
-        <w:t xml:space="preserve">The slope value is a quantitative value referring to the slope of the peak exercise ST segment. It can be upsloping (value = 1), flat (value </w:t>
-      </w:r>
-      <w:r>
-        <w:rPr>
-          <w:rFonts w:ascii="Times New Roman" w:hAnsi="Times New Roman" w:cs="Times New Roman"/>
-          <w:sz w:val="24"/>
-          <w:szCs w:val="24"/>
-        </w:rPr>
-        <w:t>= 2), or downsloping (value = 3).</w:t>
+        <w:t xml:space="preserve">The slope value is a quantitative value referring to the slope of the peak exercise ST segment. It can be upsloping (value = </w:t>
+      </w:r>
+      <w:r>
+        <w:rPr>
+          <w:rFonts w:ascii="Times New Roman" w:hAnsi="Times New Roman" w:cs="Times New Roman"/>
+          <w:sz w:val="24"/>
+          <w:szCs w:val="24"/>
+        </w:rPr>
+        <w:t>0</w:t>
+      </w:r>
+      <w:r>
+        <w:rPr>
+          <w:rFonts w:ascii="Times New Roman" w:hAnsi="Times New Roman" w:cs="Times New Roman"/>
+          <w:sz w:val="24"/>
+          <w:szCs w:val="24"/>
+        </w:rPr>
+        <w:t xml:space="preserve">), flat (value </w:t>
+      </w:r>
+      <w:r>
+        <w:rPr>
+          <w:rFonts w:ascii="Times New Roman" w:hAnsi="Times New Roman" w:cs="Times New Roman"/>
+          <w:sz w:val="24"/>
+          <w:szCs w:val="24"/>
+        </w:rPr>
+        <w:t xml:space="preserve">= </w:t>
+      </w:r>
+      <w:r>
+        <w:rPr>
+          <w:rFonts w:ascii="Times New Roman" w:hAnsi="Times New Roman" w:cs="Times New Roman"/>
+          <w:sz w:val="24"/>
+          <w:szCs w:val="24"/>
+        </w:rPr>
+        <w:t>1</w:t>
+      </w:r>
+      <w:r>
+        <w:rPr>
+          <w:rFonts w:ascii="Times New Roman" w:hAnsi="Times New Roman" w:cs="Times New Roman"/>
+          <w:sz w:val="24"/>
+          <w:szCs w:val="24"/>
+        </w:rPr>
+        <w:t>), or downsloping (value =</w:t>
+      </w:r>
+      <w:r>
+        <w:rPr>
+          <w:rFonts w:ascii="Times New Roman" w:hAnsi="Times New Roman" w:cs="Times New Roman"/>
+          <w:sz w:val="24"/>
+          <w:szCs w:val="24"/>
+        </w:rPr>
+        <w:t xml:space="preserve"> 1</w:t>
+      </w:r>
+      <w:r>
+        <w:rPr>
+          <w:rFonts w:ascii="Times New Roman" w:hAnsi="Times New Roman" w:cs="Times New Roman"/>
+          <w:sz w:val="24"/>
+          <w:szCs w:val="24"/>
+        </w:rPr>
+        <w:t>).</w:t>
       </w:r>
     </w:p>
     <w:p>
@@ -1971,7 +1927,6 @@
           <w:u w:val="single"/>
         </w:rPr>
       </w:pPr>
-      <w:proofErr w:type="spellStart"/>
       <w:r>
         <w:rPr>
           <w:rFonts w:ascii="Times New Roman" w:hAnsi="Times New Roman" w:cs="Times New Roman"/>
@@ -1990,7 +1945,6 @@
         </w:rPr>
         <w:t>hal</w:t>
       </w:r>
-      <w:proofErr w:type="spellEnd"/>
     </w:p>
     <w:p>
       <w:pPr>
@@ -2013,23 +1967,13 @@
           <w:szCs w:val="24"/>
         </w:rPr>
       </w:pPr>
-      <w:proofErr w:type="spellStart"/>
-      <w:r>
-        <w:rPr>
-          <w:rFonts w:ascii="Times New Roman" w:hAnsi="Times New Roman" w:cs="Times New Roman"/>
-          <w:sz w:val="24"/>
-          <w:szCs w:val="24"/>
-        </w:rPr>
-        <w:t>thal</w:t>
-      </w:r>
-      <w:proofErr w:type="spellEnd"/>
-      <w:r>
-        <w:rPr>
-          <w:rFonts w:ascii="Times New Roman" w:hAnsi="Times New Roman" w:cs="Times New Roman"/>
-          <w:sz w:val="24"/>
-          <w:szCs w:val="24"/>
-        </w:rPr>
-        <w:t xml:space="preserve"> is a quantitative value indicating the </w:t>
+      <w:r>
+        <w:rPr>
+          <w:rFonts w:ascii="Times New Roman" w:hAnsi="Times New Roman" w:cs="Times New Roman"/>
+          <w:sz w:val="24"/>
+          <w:szCs w:val="24"/>
+        </w:rPr>
+        <w:t xml:space="preserve">thal is a quantitative value indicating the </w:t>
       </w:r>
       <w:r>
         <w:rPr>
@@ -2107,7 +2051,6 @@
           <w:u w:val="single"/>
         </w:rPr>
       </w:pPr>
-      <w:proofErr w:type="spellStart"/>
       <w:r>
         <w:rPr>
           <w:rFonts w:ascii="Times New Roman" w:hAnsi="Times New Roman" w:cs="Times New Roman"/>
@@ -2117,151 +2060,297 @@
         </w:rPr>
         <w:t>num</w:t>
       </w:r>
-      <w:proofErr w:type="spellEnd"/>
-    </w:p>
-    <w:p>
-      <w:pPr>
-        <w:pStyle w:val="ListParagraph"/>
-        <w:spacing w:line="276" w:lineRule="auto"/>
-        <w:rPr>
-          <w:rFonts w:ascii="Times New Roman" w:hAnsi="Times New Roman" w:cs="Times New Roman"/>
-          <w:sz w:val="24"/>
-          <w:szCs w:val="24"/>
-          <w:u w:val="single"/>
-        </w:rPr>
-      </w:pPr>
-    </w:p>
-    <w:p>
-      <w:pPr>
-        <w:pStyle w:val="ListParagraph"/>
-        <w:spacing w:line="276" w:lineRule="auto"/>
-        <w:rPr>
-          <w:rFonts w:ascii="Times New Roman" w:hAnsi="Times New Roman" w:cs="Times New Roman"/>
-          <w:sz w:val="24"/>
-          <w:szCs w:val="24"/>
-        </w:rPr>
-      </w:pPr>
-      <w:r>
-        <w:rPr>
-          <w:rFonts w:ascii="Times New Roman" w:hAnsi="Times New Roman" w:cs="Times New Roman"/>
-          <w:sz w:val="24"/>
-          <w:szCs w:val="24"/>
-        </w:rPr>
-        <w:t xml:space="preserve">The </w:t>
-      </w:r>
-      <w:proofErr w:type="spellStart"/>
-      <w:r>
-        <w:rPr>
-          <w:rFonts w:ascii="Times New Roman" w:hAnsi="Times New Roman" w:cs="Times New Roman"/>
-          <w:sz w:val="24"/>
-          <w:szCs w:val="24"/>
-        </w:rPr>
-        <w:t>num</w:t>
-      </w:r>
-      <w:proofErr w:type="spellEnd"/>
-      <w:r>
-        <w:rPr>
-          <w:rFonts w:ascii="Times New Roman" w:hAnsi="Times New Roman" w:cs="Times New Roman"/>
-          <w:sz w:val="24"/>
-          <w:szCs w:val="24"/>
-        </w:rPr>
-        <w:t xml:space="preserve"> value determines if the individual does have a cardiovascular disease or not. The values of the variable are set to 0 or 1 accordingly.</w:t>
-      </w:r>
-    </w:p>
-    <w:p>
-      <w:pPr>
-        <w:pStyle w:val="ListParagraph"/>
-        <w:spacing w:line="276" w:lineRule="auto"/>
-        <w:rPr>
-          <w:rFonts w:ascii="Times New Roman" w:hAnsi="Times New Roman" w:cs="Times New Roman"/>
-          <w:sz w:val="24"/>
-          <w:szCs w:val="24"/>
-        </w:rPr>
-      </w:pPr>
+    </w:p>
+    <w:p>
+      <w:pPr>
+        <w:pStyle w:val="ListParagraph"/>
+        <w:spacing w:line="276" w:lineRule="auto"/>
+        <w:rPr>
+          <w:rFonts w:ascii="Times New Roman" w:hAnsi="Times New Roman" w:cs="Times New Roman"/>
+          <w:sz w:val="24"/>
+          <w:szCs w:val="24"/>
+          <w:u w:val="single"/>
+        </w:rPr>
+      </w:pPr>
+    </w:p>
+    <w:p>
+      <w:pPr>
+        <w:pStyle w:val="ListParagraph"/>
+        <w:spacing w:line="276" w:lineRule="auto"/>
+        <w:rPr>
+          <w:rFonts w:ascii="Times New Roman" w:hAnsi="Times New Roman" w:cs="Times New Roman"/>
+          <w:sz w:val="24"/>
+          <w:szCs w:val="24"/>
+        </w:rPr>
+      </w:pPr>
+      <w:r>
+        <w:rPr>
+          <w:rFonts w:ascii="Times New Roman" w:hAnsi="Times New Roman" w:cs="Times New Roman"/>
+          <w:sz w:val="24"/>
+          <w:szCs w:val="24"/>
+        </w:rPr>
+        <w:t xml:space="preserve">The num value determines if the individual does have a cardiovascular disease or not. </w:t>
+      </w:r>
+      <w:r>
+        <w:rPr>
+          <w:rFonts w:ascii="Times New Roman" w:hAnsi="Times New Roman" w:cs="Times New Roman"/>
+          <w:sz w:val="24"/>
+          <w:szCs w:val="24"/>
+        </w:rPr>
+        <w:t>It’s qualitative values</w:t>
+      </w:r>
+      <w:r>
+        <w:rPr>
+          <w:rFonts w:ascii="Times New Roman" w:hAnsi="Times New Roman" w:cs="Times New Roman"/>
+          <w:sz w:val="24"/>
+          <w:szCs w:val="24"/>
+        </w:rPr>
+        <w:t xml:space="preserve"> are set to 0 or 1 accordingly.</w:t>
+      </w:r>
+    </w:p>
+    <w:p>
+      <w:pPr>
+        <w:pStyle w:val="ListParagraph"/>
+        <w:spacing w:line="276" w:lineRule="auto"/>
+        <w:rPr>
+          <w:rFonts w:ascii="Times New Roman" w:hAnsi="Times New Roman" w:cs="Times New Roman"/>
+          <w:sz w:val="24"/>
+          <w:szCs w:val="24"/>
+        </w:rPr>
+      </w:pPr>
+    </w:p>
+    <w:p>
+      <w:pPr>
+        <w:spacing w:line="276" w:lineRule="auto"/>
+        <w:rPr>
+          <w:rFonts w:ascii="Times New Roman" w:hAnsi="Times New Roman" w:cs="Times New Roman"/>
+          <w:sz w:val="24"/>
+          <w:szCs w:val="24"/>
+        </w:rPr>
+      </w:pPr>
+      <w:r>
+        <w:rPr>
+          <w:rFonts w:ascii="Times New Roman" w:hAnsi="Times New Roman" w:cs="Times New Roman"/>
+          <w:sz w:val="24"/>
+          <w:szCs w:val="24"/>
+        </w:rPr>
+        <w:t>####MAKE UNIFORM, SENTENCES, ADD IF QUALITATIVE OR QUANTITATIVE ######</w:t>
+      </w:r>
+    </w:p>
+    <w:p>
+      <w:pPr>
+        <w:spacing w:line="276" w:lineRule="auto"/>
+        <w:rPr>
+          <w:rFonts w:ascii="Times New Roman" w:hAnsi="Times New Roman" w:cs="Times New Roman"/>
+          <w:sz w:val="24"/>
+          <w:szCs w:val="24"/>
+        </w:rPr>
+      </w:pPr>
+    </w:p>
+    <w:p>
+      <w:pPr>
+        <w:spacing w:line="276" w:lineRule="auto"/>
+        <w:rPr>
+          <w:rFonts w:ascii="Times New Roman" w:hAnsi="Times New Roman" w:cs="Times New Roman"/>
+          <w:sz w:val="24"/>
+          <w:szCs w:val="24"/>
+        </w:rPr>
+      </w:pPr>
+      <w:r>
+        <w:rPr>
+          <w:rFonts w:ascii="Times New Roman" w:hAnsi="Times New Roman" w:cs="Times New Roman"/>
+          <w:sz w:val="24"/>
+          <w:szCs w:val="24"/>
+        </w:rPr>
+        <w:t>Analytical Procedure</w:t>
+      </w:r>
+    </w:p>
+    <w:p>
+      <w:pPr>
+        <w:spacing w:line="276" w:lineRule="auto"/>
+        <w:rPr>
+          <w:rFonts w:ascii="Times New Roman" w:hAnsi="Times New Roman" w:cs="Times New Roman"/>
+          <w:sz w:val="24"/>
+          <w:szCs w:val="24"/>
+        </w:rPr>
+      </w:pPr>
+      <w:r>
+        <w:rPr>
+          <w:rFonts w:ascii="Times New Roman" w:hAnsi="Times New Roman" w:cs="Times New Roman"/>
+          <w:sz w:val="24"/>
+          <w:szCs w:val="24"/>
+        </w:rPr>
+        <w:t>Our main objective was to find the model with the highest accurac</w:t>
+      </w:r>
+      <w:r>
+        <w:rPr>
+          <w:rFonts w:ascii="Times New Roman" w:hAnsi="Times New Roman" w:cs="Times New Roman"/>
+          <w:sz w:val="24"/>
+          <w:szCs w:val="24"/>
+        </w:rPr>
+        <w:t>y for predicting heart disease.</w:t>
+      </w:r>
+    </w:p>
+    <w:p>
+      <w:pPr>
+        <w:spacing w:line="276" w:lineRule="auto"/>
+        <w:rPr>
+          <w:rFonts w:ascii="Times New Roman" w:hAnsi="Times New Roman" w:cs="Times New Roman"/>
+          <w:sz w:val="24"/>
+          <w:szCs w:val="24"/>
+        </w:rPr>
+      </w:pPr>
+    </w:p>
+    <w:p>
+      <w:pPr>
+        <w:pStyle w:val="Heading1"/>
+      </w:pPr>
+      <w:r>
+        <w:lastRenderedPageBreak/>
+        <w:t>RESULTS</w:t>
+      </w:r>
+    </w:p>
+    <w:p>
+      <w:pPr>
+        <w:spacing w:line="276" w:lineRule="auto"/>
+        <w:rPr>
+          <w:rFonts w:ascii="Times New Roman" w:hAnsi="Times New Roman" w:cs="Times New Roman"/>
+          <w:sz w:val="24"/>
+          <w:szCs w:val="24"/>
+        </w:rPr>
+      </w:pPr>
+    </w:p>
+    <w:p>
+      <w:pPr>
+        <w:spacing w:line="276" w:lineRule="auto"/>
+        <w:rPr>
+          <w:rFonts w:ascii="Times New Roman" w:hAnsi="Times New Roman" w:cs="Times New Roman"/>
+          <w:sz w:val="24"/>
+          <w:szCs w:val="24"/>
+        </w:rPr>
+      </w:pPr>
+      <w:r>
+        <w:rPr>
+          <w:rFonts w:ascii="Times New Roman" w:hAnsi="Times New Roman" w:cs="Times New Roman"/>
+          <w:sz w:val="24"/>
+          <w:szCs w:val="24"/>
+        </w:rPr>
+        <w:t>The Heart Disease Dataset from the UCI Machine Learning Repository consists of 303 entries out of which 165 are cases of cardiovascular diseases and 136 belong to the control group. This amounts an approximate 5</w:t>
+      </w:r>
+      <w:r>
+        <w:rPr>
+          <w:rFonts w:ascii="Times New Roman" w:hAnsi="Times New Roman" w:cs="Times New Roman"/>
+          <w:sz w:val="24"/>
+          <w:szCs w:val="24"/>
+        </w:rPr>
+        <w:t>4</w:t>
+      </w:r>
+      <w:r>
+        <w:rPr>
+          <w:rFonts w:ascii="Times New Roman" w:hAnsi="Times New Roman" w:cs="Times New Roman"/>
+          <w:sz w:val="24"/>
+          <w:szCs w:val="24"/>
+        </w:rPr>
+        <w:t>.</w:t>
+      </w:r>
+      <w:r>
+        <w:rPr>
+          <w:rFonts w:ascii="Times New Roman" w:hAnsi="Times New Roman" w:cs="Times New Roman"/>
+          <w:sz w:val="24"/>
+          <w:szCs w:val="24"/>
+        </w:rPr>
+        <w:t>4</w:t>
+      </w:r>
+      <w:r>
+        <w:rPr>
+          <w:rFonts w:ascii="Times New Roman" w:hAnsi="Times New Roman" w:cs="Times New Roman"/>
+          <w:sz w:val="24"/>
+          <w:szCs w:val="24"/>
+        </w:rPr>
+        <w:t>6% of cases.</w:t>
+      </w:r>
+      <w:r>
+        <w:rPr>
+          <w:rFonts w:ascii="Times New Roman" w:hAnsi="Times New Roman" w:cs="Times New Roman"/>
+          <w:sz w:val="24"/>
+          <w:szCs w:val="24"/>
+        </w:rPr>
+        <w:br/>
+        <w:t>The age of the participants ranges from 29 to 77, with the average person being 54.37 years old.</w:t>
+      </w:r>
+      <w:r>
+        <w:rPr>
+          <w:rFonts w:ascii="Times New Roman" w:hAnsi="Times New Roman" w:cs="Times New Roman"/>
+          <w:sz w:val="24"/>
+          <w:szCs w:val="24"/>
+        </w:rPr>
+        <w:t xml:space="preserve"> Out of the 303 participants 207 were male and 96 were female.</w:t>
+      </w:r>
+    </w:p>
+    <w:p>
+      <w:pPr>
+        <w:spacing w:line="276" w:lineRule="auto"/>
+        <w:rPr>
+          <w:rFonts w:ascii="Times New Roman" w:hAnsi="Times New Roman" w:cs="Times New Roman"/>
+          <w:sz w:val="24"/>
+          <w:szCs w:val="24"/>
+        </w:rPr>
+      </w:pPr>
+      <w:r>
+        <w:rPr>
+          <w:rFonts w:ascii="Times New Roman" w:hAnsi="Times New Roman" w:cs="Times New Roman"/>
+          <w:sz w:val="24"/>
+          <w:szCs w:val="24"/>
+        </w:rPr>
+        <w:t>Due to the dataset being used in previous research, it has already been pre-processed, making it easier to work with.</w:t>
+      </w:r>
+      <w:r>
+        <w:rPr>
+          <w:rFonts w:ascii="Times New Roman" w:hAnsi="Times New Roman" w:cs="Times New Roman"/>
+          <w:sz w:val="24"/>
+          <w:szCs w:val="24"/>
+        </w:rPr>
+        <w:br/>
+      </w:r>
+    </w:p>
+    <w:p>
+      <w:pPr>
+        <w:spacing w:line="276" w:lineRule="auto"/>
+        <w:rPr>
+          <w:rFonts w:ascii="Times New Roman" w:hAnsi="Times New Roman" w:cs="Times New Roman"/>
+          <w:sz w:val="24"/>
+          <w:szCs w:val="24"/>
+        </w:rPr>
+      </w:pPr>
+    </w:p>
+    <w:p>
+      <w:pPr>
+        <w:spacing w:line="276" w:lineRule="auto"/>
+        <w:rPr>
+          <w:rFonts w:ascii="Times New Roman" w:hAnsi="Times New Roman" w:cs="Times New Roman"/>
+          <w:sz w:val="24"/>
+          <w:szCs w:val="24"/>
+        </w:rPr>
+      </w:pPr>
+      <w:r>
+        <w:rPr>
+          <w:rFonts w:ascii="Times New Roman" w:hAnsi="Times New Roman" w:cs="Times New Roman"/>
+          <w:sz w:val="24"/>
+          <w:szCs w:val="24"/>
+        </w:rPr>
+        <w:t>####ADD PLOTS, Descriptions###</w:t>
+      </w:r>
+      <w:r>
+        <w:rPr>
+          <w:rFonts w:ascii="Times New Roman" w:hAnsi="Times New Roman" w:cs="Times New Roman"/>
+          <w:sz w:val="24"/>
+          <w:szCs w:val="24"/>
+        </w:rPr>
+        <w:br/>
+        <w:t>Say something about chol outlier?</w:t>
+      </w:r>
       <w:bookmarkStart w:id="0" w:name="_GoBack"/>
       <w:bookmarkEnd w:id="0"/>
-    </w:p>
-    <w:p>
-      <w:pPr>
-        <w:spacing w:line="276" w:lineRule="auto"/>
-        <w:rPr>
-          <w:rFonts w:ascii="Times New Roman" w:hAnsi="Times New Roman" w:cs="Times New Roman"/>
-          <w:sz w:val="24"/>
-          <w:szCs w:val="24"/>
-        </w:rPr>
-      </w:pPr>
-      <w:r>
-        <w:rPr>
-          <w:rFonts w:ascii="Times New Roman" w:hAnsi="Times New Roman" w:cs="Times New Roman"/>
-          <w:sz w:val="24"/>
-          <w:szCs w:val="24"/>
-        </w:rPr>
-        <w:t>####MAKE UNIFORM, SENTENCES, ADD IF QUALITATIVE OR QUANTITATIVE ######</w:t>
-      </w:r>
-    </w:p>
-    <w:p>
-      <w:pPr>
-        <w:spacing w:line="276" w:lineRule="auto"/>
-        <w:rPr>
-          <w:rFonts w:ascii="Times New Roman" w:hAnsi="Times New Roman" w:cs="Times New Roman"/>
-          <w:sz w:val="24"/>
-          <w:szCs w:val="24"/>
-        </w:rPr>
-      </w:pPr>
-    </w:p>
-    <w:p>
-      <w:pPr>
-        <w:spacing w:line="276" w:lineRule="auto"/>
-        <w:rPr>
-          <w:rFonts w:ascii="Times New Roman" w:hAnsi="Times New Roman" w:cs="Times New Roman"/>
-          <w:sz w:val="24"/>
-          <w:szCs w:val="24"/>
-        </w:rPr>
-      </w:pPr>
-      <w:r>
-        <w:rPr>
-          <w:rFonts w:ascii="Times New Roman" w:hAnsi="Times New Roman" w:cs="Times New Roman"/>
-          <w:sz w:val="24"/>
-          <w:szCs w:val="24"/>
-        </w:rPr>
-        <w:t>Analytical Procedure</w:t>
-      </w:r>
-    </w:p>
-    <w:p>
-      <w:pPr>
-        <w:spacing w:line="276" w:lineRule="auto"/>
-        <w:rPr>
-          <w:rFonts w:ascii="Times New Roman" w:hAnsi="Times New Roman" w:cs="Times New Roman"/>
-          <w:sz w:val="24"/>
-          <w:szCs w:val="24"/>
-        </w:rPr>
-      </w:pPr>
-      <w:r>
-        <w:rPr>
-          <w:rFonts w:ascii="Times New Roman" w:hAnsi="Times New Roman" w:cs="Times New Roman"/>
-          <w:sz w:val="24"/>
-          <w:szCs w:val="24"/>
-        </w:rPr>
-        <w:t>Our main objective was to find the model with the highest accuracy....</w:t>
-      </w:r>
-    </w:p>
-    <w:p>
-      <w:pPr>
-        <w:spacing w:line="276" w:lineRule="auto"/>
-        <w:rPr>
-          <w:rFonts w:ascii="Times New Roman" w:hAnsi="Times New Roman" w:cs="Times New Roman"/>
-          <w:sz w:val="24"/>
-          <w:szCs w:val="24"/>
-        </w:rPr>
-      </w:pPr>
-      <w:r>
-        <w:rPr>
-          <w:rFonts w:ascii="Times New Roman" w:hAnsi="Times New Roman" w:cs="Times New Roman"/>
-          <w:sz w:val="24"/>
-          <w:szCs w:val="24"/>
-        </w:rPr>
-        <w:t>RESULTS</w:t>
-      </w:r>
     </w:p>
     <w:p>
       <w:pPr>
@@ -2451,647 +2540,6 @@
           <w:szCs w:val="24"/>
         </w:rPr>
         <w:t xml:space="preserve"> (WHO noncommunicable diseases)</w:t>
-      </w:r>
-    </w:p>
-    <w:p>
-      <w:pPr>
-        <w:spacing w:line="276" w:lineRule="auto"/>
-        <w:rPr>
-          <w:rFonts w:ascii="Times New Roman" w:hAnsi="Times New Roman" w:cs="Times New Roman"/>
-          <w:sz w:val="24"/>
-          <w:szCs w:val="24"/>
-        </w:rPr>
-      </w:pPr>
-      <w:r>
-        <w:rPr>
-          <w:rFonts w:ascii="Times New Roman" w:hAnsi="Times New Roman" w:cs="Times New Roman"/>
-          <w:sz w:val="24"/>
-          <w:szCs w:val="24"/>
-        </w:rPr>
-        <w:t>`</w:t>
-      </w:r>
-    </w:p>
-    <w:p>
-      <w:pPr>
-        <w:spacing w:line="276" w:lineRule="auto"/>
-        <w:rPr>
-          <w:rFonts w:ascii="Times New Roman" w:hAnsi="Times New Roman" w:cs="Times New Roman"/>
-          <w:sz w:val="24"/>
-          <w:szCs w:val="24"/>
-        </w:rPr>
-      </w:pPr>
-    </w:p>
-    <w:p>
-      <w:pPr>
-        <w:spacing w:line="276" w:lineRule="auto"/>
-        <w:rPr>
-          <w:rFonts w:ascii="Times New Roman" w:hAnsi="Times New Roman" w:cs="Times New Roman"/>
-          <w:sz w:val="24"/>
-          <w:szCs w:val="24"/>
-        </w:rPr>
-      </w:pPr>
-    </w:p>
-    <w:p>
-      <w:pPr>
-        <w:spacing w:line="276" w:lineRule="auto"/>
-        <w:rPr>
-          <w:rFonts w:ascii="Times New Roman" w:hAnsi="Times New Roman" w:cs="Times New Roman"/>
-          <w:sz w:val="24"/>
-          <w:szCs w:val="24"/>
-        </w:rPr>
-      </w:pPr>
-    </w:p>
-    <w:p>
-      <w:pPr>
-        <w:spacing w:after="0" w:line="240" w:lineRule="auto"/>
-        <w:rPr>
-          <w:rFonts w:ascii="Times New Roman" w:eastAsia="Times New Roman" w:hAnsi="Times New Roman" w:cs="Times New Roman"/>
-          <w:sz w:val="24"/>
-          <w:szCs w:val="24"/>
-          <w:lang w:eastAsia="en-GB"/>
-        </w:rPr>
-      </w:pPr>
-      <w:r>
-        <w:rPr>
-          <w:rFonts w:ascii="Times New Roman" w:eastAsia="Times New Roman" w:hAnsi="Symbol" w:cs="Times New Roman"/>
-          <w:sz w:val="24"/>
-          <w:szCs w:val="24"/>
-          <w:lang w:eastAsia="en-GB"/>
-        </w:rPr>
-        <w:t></w:t>
-      </w:r>
-      <w:r>
-        <w:rPr>
-          <w:rFonts w:ascii="Times New Roman" w:eastAsia="Times New Roman" w:hAnsi="Times New Roman" w:cs="Times New Roman"/>
-          <w:sz w:val="24"/>
-          <w:szCs w:val="24"/>
-          <w:lang w:eastAsia="en-GB"/>
-        </w:rPr>
-        <w:t xml:space="preserve">  </w:t>
-      </w:r>
-      <w:r>
-        <w:rPr>
-          <w:rFonts w:ascii="Times New Roman" w:eastAsia="Times New Roman" w:hAnsi="Times New Roman" w:cs="Times New Roman"/>
-          <w:b/>
-          <w:bCs/>
-          <w:i/>
-          <w:iCs/>
-          <w:sz w:val="24"/>
-          <w:szCs w:val="24"/>
-          <w:lang w:eastAsia="en-GB"/>
-        </w:rPr>
-        <w:t xml:space="preserve">Resting ECG </w:t>
-      </w:r>
-      <w:r>
-        <w:rPr>
-          <w:rFonts w:ascii="Times New Roman" w:eastAsia="Times New Roman" w:hAnsi="Times New Roman" w:cs="Times New Roman"/>
-          <w:sz w:val="24"/>
-          <w:szCs w:val="24"/>
-          <w:lang w:eastAsia="en-GB"/>
-        </w:rPr>
-        <w:t>: displays resting electrocardiographic results</w:t>
-      </w:r>
-      <w:r>
-        <w:rPr>
-          <w:rFonts w:ascii="Times New Roman" w:eastAsia="Times New Roman" w:hAnsi="Times New Roman" w:cs="Times New Roman"/>
-          <w:sz w:val="24"/>
-          <w:szCs w:val="24"/>
-          <w:lang w:eastAsia="en-GB"/>
-        </w:rPr>
-        <w:br/>
-        <w:t>0 = normal</w:t>
-      </w:r>
-      <w:r>
-        <w:rPr>
-          <w:rFonts w:ascii="Times New Roman" w:eastAsia="Times New Roman" w:hAnsi="Times New Roman" w:cs="Times New Roman"/>
-          <w:sz w:val="24"/>
-          <w:szCs w:val="24"/>
-          <w:lang w:eastAsia="en-GB"/>
-        </w:rPr>
-        <w:br/>
-        <w:t>1 = having ST-T wave abnormality</w:t>
-      </w:r>
-      <w:r>
-        <w:rPr>
-          <w:rFonts w:ascii="Times New Roman" w:eastAsia="Times New Roman" w:hAnsi="Times New Roman" w:cs="Times New Roman"/>
-          <w:sz w:val="24"/>
-          <w:szCs w:val="24"/>
-          <w:lang w:eastAsia="en-GB"/>
-        </w:rPr>
-        <w:br/>
-        <w:t xml:space="preserve">2 = left ventricular </w:t>
-      </w:r>
-      <w:proofErr w:type="spellStart"/>
-      <w:r>
-        <w:rPr>
-          <w:rFonts w:ascii="Times New Roman" w:eastAsia="Times New Roman" w:hAnsi="Times New Roman" w:cs="Times New Roman"/>
-          <w:sz w:val="24"/>
-          <w:szCs w:val="24"/>
-          <w:lang w:eastAsia="en-GB"/>
-        </w:rPr>
-        <w:t>hyperthrophy</w:t>
-      </w:r>
-      <w:proofErr w:type="spellEnd"/>
-    </w:p>
-    <w:p>
-      <w:pPr>
-        <w:spacing w:after="0" w:line="240" w:lineRule="auto"/>
-        <w:rPr>
-          <w:rFonts w:ascii="Times New Roman" w:eastAsia="Times New Roman" w:hAnsi="Times New Roman" w:cs="Times New Roman"/>
-          <w:sz w:val="24"/>
-          <w:szCs w:val="24"/>
-          <w:lang w:eastAsia="en-GB"/>
-        </w:rPr>
-      </w:pPr>
-      <w:r>
-        <w:rPr>
-          <w:rFonts w:ascii="Times New Roman" w:eastAsia="Times New Roman" w:hAnsi="Symbol" w:cs="Times New Roman"/>
-          <w:sz w:val="24"/>
-          <w:szCs w:val="24"/>
-          <w:lang w:eastAsia="en-GB"/>
-        </w:rPr>
-        <w:t></w:t>
-      </w:r>
-      <w:r>
-        <w:rPr>
-          <w:rFonts w:ascii="Times New Roman" w:eastAsia="Times New Roman" w:hAnsi="Times New Roman" w:cs="Times New Roman"/>
-          <w:sz w:val="24"/>
-          <w:szCs w:val="24"/>
-          <w:lang w:eastAsia="en-GB"/>
-        </w:rPr>
-        <w:t xml:space="preserve">  </w:t>
-      </w:r>
-      <w:r>
-        <w:rPr>
-          <w:rFonts w:ascii="Times New Roman" w:eastAsia="Times New Roman" w:hAnsi="Times New Roman" w:cs="Times New Roman"/>
-          <w:b/>
-          <w:bCs/>
-          <w:i/>
-          <w:iCs/>
-          <w:sz w:val="24"/>
-          <w:szCs w:val="24"/>
-          <w:lang w:eastAsia="en-GB"/>
-        </w:rPr>
-        <w:t xml:space="preserve">Max heart rate achieved </w:t>
-      </w:r>
-      <w:r>
-        <w:rPr>
-          <w:rFonts w:ascii="Times New Roman" w:eastAsia="Times New Roman" w:hAnsi="Times New Roman" w:cs="Times New Roman"/>
-          <w:sz w:val="24"/>
-          <w:szCs w:val="24"/>
-          <w:lang w:eastAsia="en-GB"/>
-        </w:rPr>
-        <w:t>: displays the max heart rate achieved by an individual.</w:t>
-      </w:r>
-    </w:p>
-    <w:p>
-      <w:pPr>
-        <w:spacing w:after="0" w:line="240" w:lineRule="auto"/>
-        <w:rPr>
-          <w:rFonts w:ascii="Times New Roman" w:eastAsia="Times New Roman" w:hAnsi="Times New Roman" w:cs="Times New Roman"/>
-          <w:sz w:val="24"/>
-          <w:szCs w:val="24"/>
-          <w:lang w:eastAsia="en-GB"/>
-        </w:rPr>
-      </w:pPr>
-      <w:r>
-        <w:rPr>
-          <w:rFonts w:ascii="Times New Roman" w:eastAsia="Times New Roman" w:hAnsi="Symbol" w:cs="Times New Roman"/>
-          <w:sz w:val="24"/>
-          <w:szCs w:val="24"/>
-          <w:lang w:eastAsia="en-GB"/>
-        </w:rPr>
-        <w:t></w:t>
-      </w:r>
-      <w:r>
-        <w:rPr>
-          <w:rFonts w:ascii="Times New Roman" w:eastAsia="Times New Roman" w:hAnsi="Times New Roman" w:cs="Times New Roman"/>
-          <w:sz w:val="24"/>
-          <w:szCs w:val="24"/>
-          <w:lang w:eastAsia="en-GB"/>
-        </w:rPr>
-        <w:t xml:space="preserve">  </w:t>
-      </w:r>
-      <w:r>
-        <w:rPr>
-          <w:rFonts w:ascii="Times New Roman" w:eastAsia="Times New Roman" w:hAnsi="Times New Roman" w:cs="Times New Roman"/>
-          <w:b/>
-          <w:bCs/>
-          <w:i/>
-          <w:iCs/>
-          <w:sz w:val="24"/>
-          <w:szCs w:val="24"/>
-          <w:lang w:eastAsia="en-GB"/>
-        </w:rPr>
-        <w:t>Exercise induced angina</w:t>
-      </w:r>
-      <w:r>
-        <w:rPr>
-          <w:rFonts w:ascii="Times New Roman" w:eastAsia="Times New Roman" w:hAnsi="Times New Roman" w:cs="Times New Roman"/>
-          <w:sz w:val="24"/>
-          <w:szCs w:val="24"/>
-          <w:lang w:eastAsia="en-GB"/>
-        </w:rPr>
-        <w:t xml:space="preserve"> : </w:t>
-      </w:r>
-      <w:r>
-        <w:rPr>
-          <w:rFonts w:ascii="Times New Roman" w:eastAsia="Times New Roman" w:hAnsi="Times New Roman" w:cs="Times New Roman"/>
-          <w:sz w:val="24"/>
-          <w:szCs w:val="24"/>
-          <w:lang w:eastAsia="en-GB"/>
-        </w:rPr>
-        <w:br/>
-        <w:t>1 = yes</w:t>
-      </w:r>
-      <w:r>
-        <w:rPr>
-          <w:rFonts w:ascii="Times New Roman" w:eastAsia="Times New Roman" w:hAnsi="Times New Roman" w:cs="Times New Roman"/>
-          <w:sz w:val="24"/>
-          <w:szCs w:val="24"/>
-          <w:lang w:eastAsia="en-GB"/>
-        </w:rPr>
-        <w:br/>
-        <w:t>0 = no</w:t>
-      </w:r>
-    </w:p>
-    <w:p>
-      <w:pPr>
-        <w:spacing w:after="0" w:line="240" w:lineRule="auto"/>
-        <w:rPr>
-          <w:rFonts w:ascii="Times New Roman" w:eastAsia="Times New Roman" w:hAnsi="Times New Roman" w:cs="Times New Roman"/>
-          <w:sz w:val="24"/>
-          <w:szCs w:val="24"/>
-          <w:lang w:eastAsia="en-GB"/>
-        </w:rPr>
-      </w:pPr>
-      <w:r>
-        <w:rPr>
-          <w:rFonts w:ascii="Times New Roman" w:eastAsia="Times New Roman" w:hAnsi="Symbol" w:cs="Times New Roman"/>
-          <w:sz w:val="24"/>
-          <w:szCs w:val="24"/>
-          <w:lang w:eastAsia="en-GB"/>
-        </w:rPr>
-        <w:t></w:t>
-      </w:r>
-      <w:r>
-        <w:rPr>
-          <w:rFonts w:ascii="Times New Roman" w:eastAsia="Times New Roman" w:hAnsi="Times New Roman" w:cs="Times New Roman"/>
-          <w:sz w:val="24"/>
-          <w:szCs w:val="24"/>
-          <w:lang w:eastAsia="en-GB"/>
-        </w:rPr>
-        <w:t xml:space="preserve">  </w:t>
-      </w:r>
-      <w:r>
-        <w:rPr>
-          <w:rFonts w:ascii="Times New Roman" w:eastAsia="Times New Roman" w:hAnsi="Times New Roman" w:cs="Times New Roman"/>
-          <w:b/>
-          <w:bCs/>
-          <w:i/>
-          <w:iCs/>
-          <w:sz w:val="24"/>
-          <w:szCs w:val="24"/>
-          <w:lang w:eastAsia="en-GB"/>
-        </w:rPr>
-        <w:t>ST depression induced by exercise relative to rest</w:t>
-      </w:r>
-      <w:r>
-        <w:rPr>
-          <w:rFonts w:ascii="Times New Roman" w:eastAsia="Times New Roman" w:hAnsi="Times New Roman" w:cs="Times New Roman"/>
-          <w:sz w:val="24"/>
-          <w:szCs w:val="24"/>
-          <w:lang w:eastAsia="en-GB"/>
-        </w:rPr>
-        <w:t xml:space="preserve"> : displays the value which is integer or float.</w:t>
-      </w:r>
-    </w:p>
-    <w:p>
-      <w:pPr>
-        <w:spacing w:after="0" w:line="240" w:lineRule="auto"/>
-        <w:rPr>
-          <w:rFonts w:ascii="Times New Roman" w:eastAsia="Times New Roman" w:hAnsi="Times New Roman" w:cs="Times New Roman"/>
-          <w:sz w:val="24"/>
-          <w:szCs w:val="24"/>
-          <w:lang w:eastAsia="en-GB"/>
-        </w:rPr>
-      </w:pPr>
-      <w:r>
-        <w:rPr>
-          <w:rFonts w:ascii="Times New Roman" w:eastAsia="Times New Roman" w:hAnsi="Symbol" w:cs="Times New Roman"/>
-          <w:sz w:val="24"/>
-          <w:szCs w:val="24"/>
-          <w:lang w:eastAsia="en-GB"/>
-        </w:rPr>
-        <w:t></w:t>
-      </w:r>
-      <w:r>
-        <w:rPr>
-          <w:rFonts w:ascii="Times New Roman" w:eastAsia="Times New Roman" w:hAnsi="Times New Roman" w:cs="Times New Roman"/>
-          <w:sz w:val="24"/>
-          <w:szCs w:val="24"/>
-          <w:lang w:eastAsia="en-GB"/>
-        </w:rPr>
-        <w:t xml:space="preserve">  </w:t>
-      </w:r>
-      <w:r>
-        <w:rPr>
-          <w:rFonts w:ascii="Times New Roman" w:eastAsia="Times New Roman" w:hAnsi="Times New Roman" w:cs="Times New Roman"/>
-          <w:b/>
-          <w:bCs/>
-          <w:i/>
-          <w:iCs/>
-          <w:sz w:val="24"/>
-          <w:szCs w:val="24"/>
-          <w:lang w:eastAsia="en-GB"/>
-        </w:rPr>
-        <w:t>Peak exercise ST segment</w:t>
-      </w:r>
-      <w:r>
-        <w:rPr>
-          <w:rFonts w:ascii="Times New Roman" w:eastAsia="Times New Roman" w:hAnsi="Times New Roman" w:cs="Times New Roman"/>
-          <w:sz w:val="24"/>
-          <w:szCs w:val="24"/>
-          <w:lang w:eastAsia="en-GB"/>
-        </w:rPr>
-        <w:t xml:space="preserve"> : </w:t>
-      </w:r>
-      <w:r>
-        <w:rPr>
-          <w:rFonts w:ascii="Times New Roman" w:eastAsia="Times New Roman" w:hAnsi="Times New Roman" w:cs="Times New Roman"/>
-          <w:sz w:val="24"/>
-          <w:szCs w:val="24"/>
-          <w:lang w:eastAsia="en-GB"/>
-        </w:rPr>
-        <w:br/>
-        <w:t>1 = upsloping</w:t>
-      </w:r>
-      <w:r>
-        <w:rPr>
-          <w:rFonts w:ascii="Times New Roman" w:eastAsia="Times New Roman" w:hAnsi="Times New Roman" w:cs="Times New Roman"/>
-          <w:sz w:val="24"/>
-          <w:szCs w:val="24"/>
-          <w:lang w:eastAsia="en-GB"/>
-        </w:rPr>
-        <w:br/>
-        <w:t>2 = flat</w:t>
-      </w:r>
-      <w:r>
-        <w:rPr>
-          <w:rFonts w:ascii="Times New Roman" w:eastAsia="Times New Roman" w:hAnsi="Times New Roman" w:cs="Times New Roman"/>
-          <w:sz w:val="24"/>
-          <w:szCs w:val="24"/>
-          <w:lang w:eastAsia="en-GB"/>
-        </w:rPr>
-        <w:br/>
-        <w:t>3 = downsloping</w:t>
-      </w:r>
-    </w:p>
-    <w:p>
-      <w:pPr>
-        <w:spacing w:after="0" w:line="240" w:lineRule="auto"/>
-        <w:rPr>
-          <w:rFonts w:ascii="Times New Roman" w:eastAsia="Times New Roman" w:hAnsi="Times New Roman" w:cs="Times New Roman"/>
-          <w:sz w:val="24"/>
-          <w:szCs w:val="24"/>
-          <w:lang w:eastAsia="en-GB"/>
-        </w:rPr>
-      </w:pPr>
-      <w:r>
-        <w:rPr>
-          <w:rFonts w:ascii="Times New Roman" w:eastAsia="Times New Roman" w:hAnsi="Symbol" w:cs="Times New Roman"/>
-          <w:sz w:val="24"/>
-          <w:szCs w:val="24"/>
-          <w:lang w:eastAsia="en-GB"/>
-        </w:rPr>
-        <w:t></w:t>
-      </w:r>
-      <w:r>
-        <w:rPr>
-          <w:rFonts w:ascii="Times New Roman" w:eastAsia="Times New Roman" w:hAnsi="Times New Roman" w:cs="Times New Roman"/>
-          <w:sz w:val="24"/>
-          <w:szCs w:val="24"/>
-          <w:lang w:eastAsia="en-GB"/>
-        </w:rPr>
-        <w:t xml:space="preserve">  </w:t>
-      </w:r>
-      <w:r>
-        <w:rPr>
-          <w:rFonts w:ascii="Times New Roman" w:eastAsia="Times New Roman" w:hAnsi="Times New Roman" w:cs="Times New Roman"/>
-          <w:b/>
-          <w:bCs/>
-          <w:i/>
-          <w:iCs/>
-          <w:sz w:val="24"/>
-          <w:szCs w:val="24"/>
-          <w:lang w:eastAsia="en-GB"/>
-        </w:rPr>
-        <w:t xml:space="preserve">Number of major vessels (0–3) </w:t>
-      </w:r>
-      <w:proofErr w:type="spellStart"/>
-      <w:r>
-        <w:rPr>
-          <w:rFonts w:ascii="Times New Roman" w:eastAsia="Times New Roman" w:hAnsi="Times New Roman" w:cs="Times New Roman"/>
-          <w:b/>
-          <w:bCs/>
-          <w:i/>
-          <w:iCs/>
-          <w:sz w:val="24"/>
-          <w:szCs w:val="24"/>
-          <w:lang w:eastAsia="en-GB"/>
-        </w:rPr>
-        <w:t>colored</w:t>
-      </w:r>
-      <w:proofErr w:type="spellEnd"/>
-      <w:r>
-        <w:rPr>
-          <w:rFonts w:ascii="Times New Roman" w:eastAsia="Times New Roman" w:hAnsi="Times New Roman" w:cs="Times New Roman"/>
-          <w:b/>
-          <w:bCs/>
-          <w:i/>
-          <w:iCs/>
-          <w:sz w:val="24"/>
-          <w:szCs w:val="24"/>
-          <w:lang w:eastAsia="en-GB"/>
-        </w:rPr>
-        <w:t xml:space="preserve"> by </w:t>
-      </w:r>
-      <w:proofErr w:type="spellStart"/>
-      <w:r>
-        <w:rPr>
-          <w:rFonts w:ascii="Times New Roman" w:eastAsia="Times New Roman" w:hAnsi="Times New Roman" w:cs="Times New Roman"/>
-          <w:b/>
-          <w:bCs/>
-          <w:i/>
-          <w:iCs/>
-          <w:sz w:val="24"/>
-          <w:szCs w:val="24"/>
-          <w:lang w:eastAsia="en-GB"/>
-        </w:rPr>
-        <w:t>flourosopy</w:t>
-      </w:r>
-      <w:proofErr w:type="spellEnd"/>
-      <w:r>
-        <w:rPr>
-          <w:rFonts w:ascii="Times New Roman" w:eastAsia="Times New Roman" w:hAnsi="Times New Roman" w:cs="Times New Roman"/>
-          <w:sz w:val="24"/>
-          <w:szCs w:val="24"/>
-          <w:lang w:eastAsia="en-GB"/>
-        </w:rPr>
-        <w:t xml:space="preserve"> : displays the value as integer or float.</w:t>
-      </w:r>
-    </w:p>
-    <w:p>
-      <w:pPr>
-        <w:spacing w:after="0" w:line="240" w:lineRule="auto"/>
-        <w:rPr>
-          <w:rFonts w:ascii="Times New Roman" w:eastAsia="Times New Roman" w:hAnsi="Times New Roman" w:cs="Times New Roman"/>
-          <w:sz w:val="24"/>
-          <w:szCs w:val="24"/>
-          <w:lang w:eastAsia="en-GB"/>
-        </w:rPr>
-      </w:pPr>
-      <w:r>
-        <w:rPr>
-          <w:rFonts w:ascii="Times New Roman" w:eastAsia="Times New Roman" w:hAnsi="Symbol" w:cs="Times New Roman"/>
-          <w:sz w:val="24"/>
-          <w:szCs w:val="24"/>
-          <w:lang w:eastAsia="en-GB"/>
-        </w:rPr>
-        <w:t></w:t>
-      </w:r>
-      <w:r>
-        <w:rPr>
-          <w:rFonts w:ascii="Times New Roman" w:eastAsia="Times New Roman" w:hAnsi="Times New Roman" w:cs="Times New Roman"/>
-          <w:sz w:val="24"/>
-          <w:szCs w:val="24"/>
-          <w:lang w:eastAsia="en-GB"/>
-        </w:rPr>
-        <w:t xml:space="preserve">  </w:t>
-      </w:r>
-      <w:proofErr w:type="spellStart"/>
-      <w:r>
-        <w:rPr>
-          <w:rFonts w:ascii="Times New Roman" w:eastAsia="Times New Roman" w:hAnsi="Times New Roman" w:cs="Times New Roman"/>
-          <w:b/>
-          <w:bCs/>
-          <w:i/>
-          <w:iCs/>
-          <w:sz w:val="24"/>
-          <w:szCs w:val="24"/>
-          <w:lang w:eastAsia="en-GB"/>
-        </w:rPr>
-        <w:t>Thal</w:t>
-      </w:r>
-      <w:proofErr w:type="spellEnd"/>
-      <w:r>
-        <w:rPr>
-          <w:rFonts w:ascii="Times New Roman" w:eastAsia="Times New Roman" w:hAnsi="Times New Roman" w:cs="Times New Roman"/>
-          <w:sz w:val="24"/>
-          <w:szCs w:val="24"/>
-          <w:lang w:eastAsia="en-GB"/>
-        </w:rPr>
-        <w:t xml:space="preserve"> : displays the thalassemia :</w:t>
-      </w:r>
-      <w:r>
-        <w:rPr>
-          <w:rFonts w:ascii="Times New Roman" w:eastAsia="Times New Roman" w:hAnsi="Times New Roman" w:cs="Times New Roman"/>
-          <w:sz w:val="24"/>
-          <w:szCs w:val="24"/>
-          <w:lang w:eastAsia="en-GB"/>
-        </w:rPr>
-        <w:br/>
-        <w:t>3 = normal</w:t>
-      </w:r>
-      <w:r>
-        <w:rPr>
-          <w:rFonts w:ascii="Times New Roman" w:eastAsia="Times New Roman" w:hAnsi="Times New Roman" w:cs="Times New Roman"/>
-          <w:sz w:val="24"/>
-          <w:szCs w:val="24"/>
-          <w:lang w:eastAsia="en-GB"/>
-        </w:rPr>
-        <w:br/>
-        <w:t>6 = fixed defect</w:t>
-      </w:r>
-      <w:r>
-        <w:rPr>
-          <w:rFonts w:ascii="Times New Roman" w:eastAsia="Times New Roman" w:hAnsi="Times New Roman" w:cs="Times New Roman"/>
-          <w:sz w:val="24"/>
-          <w:szCs w:val="24"/>
-          <w:lang w:eastAsia="en-GB"/>
-        </w:rPr>
-        <w:br/>
-        <w:t>7 = reversible defect</w:t>
-      </w:r>
-    </w:p>
-    <w:p>
-      <w:pPr>
-        <w:spacing w:line="276" w:lineRule="auto"/>
-        <w:rPr>
-          <w:rFonts w:ascii="Times New Roman" w:hAnsi="Times New Roman" w:cs="Times New Roman"/>
-          <w:sz w:val="24"/>
-          <w:szCs w:val="24"/>
-        </w:rPr>
-      </w:pPr>
-      <w:r>
-        <w:rPr>
-          <w:rFonts w:ascii="Times New Roman" w:eastAsia="Times New Roman" w:hAnsi="Symbol" w:cs="Times New Roman"/>
-          <w:sz w:val="24"/>
-          <w:szCs w:val="24"/>
-          <w:lang w:eastAsia="en-GB"/>
-        </w:rPr>
-        <w:t></w:t>
-      </w:r>
-      <w:r>
-        <w:rPr>
-          <w:rFonts w:ascii="Times New Roman" w:eastAsia="Times New Roman" w:hAnsi="Times New Roman" w:cs="Times New Roman"/>
-          <w:sz w:val="24"/>
-          <w:szCs w:val="24"/>
-          <w:lang w:eastAsia="en-GB"/>
-        </w:rPr>
-        <w:t xml:space="preserve">  </w:t>
-      </w:r>
-      <w:r>
-        <w:rPr>
-          <w:rFonts w:ascii="Times New Roman" w:eastAsia="Times New Roman" w:hAnsi="Times New Roman" w:cs="Times New Roman"/>
-          <w:b/>
-          <w:bCs/>
-          <w:i/>
-          <w:iCs/>
-          <w:sz w:val="24"/>
-          <w:szCs w:val="24"/>
-          <w:lang w:eastAsia="en-GB"/>
-        </w:rPr>
-        <w:t>Diagnosis of heart disease</w:t>
-      </w:r>
-      <w:r>
-        <w:rPr>
-          <w:rFonts w:ascii="Times New Roman" w:eastAsia="Times New Roman" w:hAnsi="Times New Roman" w:cs="Times New Roman"/>
-          <w:sz w:val="24"/>
-          <w:szCs w:val="24"/>
-          <w:lang w:eastAsia="en-GB"/>
-        </w:rPr>
-        <w:t xml:space="preserve"> : Displays whether the individual is suffering from heart disease or not : </w:t>
-      </w:r>
-      <w:r>
-        <w:rPr>
-          <w:rFonts w:ascii="Times New Roman" w:eastAsia="Times New Roman" w:hAnsi="Times New Roman" w:cs="Times New Roman"/>
-          <w:sz w:val="24"/>
-          <w:szCs w:val="24"/>
-          <w:lang w:eastAsia="en-GB"/>
-        </w:rPr>
-        <w:br/>
-        <w:t xml:space="preserve">0 = absence </w:t>
-      </w:r>
-      <w:r>
-        <w:rPr>
-          <w:rFonts w:ascii="Times New Roman" w:eastAsia="Times New Roman" w:hAnsi="Times New Roman" w:cs="Times New Roman"/>
-          <w:sz w:val="24"/>
-          <w:szCs w:val="24"/>
-          <w:lang w:eastAsia="en-GB"/>
-        </w:rPr>
-        <w:br/>
-        <w:t>1, 2, 3, 4 = present.</w:t>
       </w:r>
     </w:p>
     <w:sectPr>

</xml_diff>